<commit_message>
updating python code practise
</commit_message>
<xml_diff>
--- a/PythonPractise.docx
+++ b/PythonPractise.docx
@@ -175,162 +175,3841 @@
       </w:pPr>
       <w:r>
         <w:rPr>
-          <w:rStyle w:val="CommentTok"/>
-        </w:rPr>
-        <w:t xml:space="preserve"># Python provides several built-in data types to store different kinds of values. Let's break them down:</w:t>
-      </w:r>
-      <w:r>
-        <w:br/>
-      </w:r>
-      <w:r>
-        <w:br/>
-      </w:r>
-      <w:r>
-        <w:rPr>
-          <w:rStyle w:val="CommentTok"/>
-        </w:rPr>
-        <w:t xml:space="preserve"># Category  |Data Type   |Example</w:t>
-      </w:r>
-      <w:r>
-        <w:br/>
-      </w:r>
-      <w:r>
-        <w:rPr>
-          <w:rStyle w:val="CommentTok"/>
-        </w:rPr>
-        <w:t xml:space="preserve"># Numeric   | int        |x = 10</w:t>
-      </w:r>
-      <w:r>
-        <w:br/>
-      </w:r>
-      <w:r>
-        <w:rPr>
-          <w:rStyle w:val="CommentTok"/>
-        </w:rPr>
-        <w:t xml:space="preserve">#           |  float     |y = 10.5</w:t>
-      </w:r>
-      <w:r>
-        <w:br/>
-      </w:r>
-      <w:r>
-        <w:rPr>
-          <w:rStyle w:val="CommentTok"/>
-        </w:rPr>
-        <w:t xml:space="preserve">#           |  complex   |z = 3 + 4j</w:t>
-      </w:r>
-      <w:r>
-        <w:br/>
-      </w:r>
-      <w:r>
-        <w:rPr>
-          <w:rStyle w:val="CommentTok"/>
-        </w:rPr>
-        <w:t xml:space="preserve"># Text      |  str       |s = "Hello"</w:t>
-      </w:r>
-      <w:r>
-        <w:br/>
-      </w:r>
-      <w:r>
-        <w:rPr>
-          <w:rStyle w:val="CommentTok"/>
-        </w:rPr>
-        <w:t xml:space="preserve"># Boolean   |  bool      |flag = True</w:t>
-      </w:r>
-      <w:r>
-        <w:br/>
-      </w:r>
-      <w:r>
-        <w:rPr>
-          <w:rStyle w:val="CommentTok"/>
-        </w:rPr>
-        <w:t xml:space="preserve"># Sequence  |  list      |[1, 2, 3]</w:t>
-      </w:r>
-      <w:r>
-        <w:br/>
-      </w:r>
-      <w:r>
-        <w:rPr>
-          <w:rStyle w:val="CommentTok"/>
-        </w:rPr>
-        <w:t xml:space="preserve">#           |  tuple     |(1, 2, 3)</w:t>
-      </w:r>
-      <w:r>
-        <w:br/>
-      </w:r>
-      <w:r>
-        <w:rPr>
-          <w:rStyle w:val="CommentTok"/>
-        </w:rPr>
-        <w:t xml:space="preserve">#           |  range     |range(5)</w:t>
-      </w:r>
-      <w:r>
-        <w:br/>
-      </w:r>
-      <w:r>
-        <w:rPr>
-          <w:rStyle w:val="CommentTok"/>
-        </w:rPr>
-        <w:t xml:space="preserve"># Set Types |  set       |{1, 2, 3}</w:t>
-      </w:r>
-      <w:r>
-        <w:br/>
-      </w:r>
-      <w:r>
-        <w:rPr>
-          <w:rStyle w:val="CommentTok"/>
-        </w:rPr>
-        <w:t xml:space="preserve">#           |  frozenset |frozenset([1,2,3])</w:t>
-      </w:r>
-      <w:r>
-        <w:br/>
-      </w:r>
-      <w:r>
-        <w:rPr>
-          <w:rStyle w:val="CommentTok"/>
-        </w:rPr>
-        <w:t xml:space="preserve"># Mapping   |  dict      |{"key": "value"}</w:t>
-      </w:r>
-      <w:r>
-        <w:br/>
-      </w:r>
-      <w:r>
-        <w:rPr>
-          <w:rStyle w:val="CommentTok"/>
-        </w:rPr>
-        <w:t xml:space="preserve"># Binary    |  bytes     |b'hello'</w:t>
-      </w:r>
-      <w:r>
-        <w:br/>
-      </w:r>
-      <w:r>
-        <w:rPr>
-          <w:rStyle w:val="CommentTok"/>
-        </w:rPr>
-        <w:t xml:space="preserve">#           |  bytearray |bytearray(5)</w:t>
-      </w:r>
-      <w:r>
-        <w:br/>
-      </w:r>
-      <w:r>
-        <w:rPr>
-          <w:rStyle w:val="CommentTok"/>
-        </w:rPr>
-        <w:t xml:space="preserve">#           |  memoryview|memoryview(bytes(5))</w:t>
-      </w:r>
-      <w:r>
-        <w:br/>
-      </w:r>
-      <w:r>
-        <w:rPr>
-          <w:rStyle w:val="CommentTok"/>
-        </w:rPr>
-        <w:t xml:space="preserve"># None Type |  NoneType  |x = None</w:t>
+          <w:rStyle w:val="ImportTok"/>
+        </w:rPr>
+        <w:t xml:space="preserve">import</w:t>
+      </w:r>
+      <w:r>
+        <w:rPr>
+          <w:rStyle w:val="NormalTok"/>
+        </w:rPr>
+        <w:t xml:space="preserve"> pandas </w:t>
+      </w:r>
+      <w:r>
+        <w:rPr>
+          <w:rStyle w:val="ImportTok"/>
+        </w:rPr>
+        <w:t xml:space="preserve">as</w:t>
+      </w:r>
+      <w:r>
+        <w:rPr>
+          <w:rStyle w:val="NormalTok"/>
+        </w:rPr>
+        <w:t xml:space="preserve"> pd</w:t>
+      </w:r>
+      <w:r>
+        <w:br/>
+      </w:r>
+      <w:r>
+        <w:br/>
+      </w:r>
+      <w:r>
+        <w:rPr>
+          <w:rStyle w:val="CommentTok"/>
+        </w:rPr>
+        <w:t xml:space="preserve"># create a DataFrame</w:t>
+      </w:r>
+      <w:r>
+        <w:br/>
+      </w:r>
+      <w:r>
+        <w:rPr>
+          <w:rStyle w:val="NormalTok"/>
+        </w:rPr>
+        <w:t xml:space="preserve">df </w:t>
+      </w:r>
+      <w:r>
+        <w:rPr>
+          <w:rStyle w:val="OperatorTok"/>
+        </w:rPr>
+        <w:t xml:space="preserve">=</w:t>
+      </w:r>
+      <w:r>
+        <w:rPr>
+          <w:rStyle w:val="NormalTok"/>
+        </w:rPr>
+        <w:t xml:space="preserve"> pd.DataFrame({</w:t>
+      </w:r>
+      <w:r>
+        <w:br/>
+      </w:r>
+      <w:r>
+        <w:rPr>
+          <w:rStyle w:val="NormalTok"/>
+        </w:rPr>
+        <w:t xml:space="preserve">    </w:t>
+      </w:r>
+      <w:r>
+        <w:rPr>
+          <w:rStyle w:val="StringTok"/>
+        </w:rPr>
+        <w:t xml:space="preserve">"Category"</w:t>
+      </w:r>
+      <w:r>
+        <w:rPr>
+          <w:rStyle w:val="NormalTok"/>
+        </w:rPr>
+        <w:t xml:space="preserve">:[</w:t>
+      </w:r>
+      <w:r>
+        <w:rPr>
+          <w:rStyle w:val="StringTok"/>
+        </w:rPr>
+        <w:t xml:space="preserve">"Numeric"</w:t>
+      </w:r>
+      <w:r>
+        <w:rPr>
+          <w:rStyle w:val="NormalTok"/>
+        </w:rPr>
+        <w:t xml:space="preserve">, </w:t>
+      </w:r>
+      <w:r>
+        <w:rPr>
+          <w:rStyle w:val="StringTok"/>
+        </w:rPr>
+        <w:t xml:space="preserve">"Numeric"</w:t>
+      </w:r>
+      <w:r>
+        <w:rPr>
+          <w:rStyle w:val="NormalTok"/>
+        </w:rPr>
+        <w:t xml:space="preserve">, </w:t>
+      </w:r>
+      <w:r>
+        <w:rPr>
+          <w:rStyle w:val="StringTok"/>
+        </w:rPr>
+        <w:t xml:space="preserve">"Numeric"</w:t>
+      </w:r>
+      <w:r>
+        <w:rPr>
+          <w:rStyle w:val="NormalTok"/>
+        </w:rPr>
+        <w:t xml:space="preserve">, </w:t>
+      </w:r>
+      <w:r>
+        <w:rPr>
+          <w:rStyle w:val="StringTok"/>
+        </w:rPr>
+        <w:t xml:space="preserve">"Text"</w:t>
+      </w:r>
+      <w:r>
+        <w:rPr>
+          <w:rStyle w:val="NormalTok"/>
+        </w:rPr>
+        <w:t xml:space="preserve">, </w:t>
+      </w:r>
+      <w:r>
+        <w:rPr>
+          <w:rStyle w:val="StringTok"/>
+        </w:rPr>
+        <w:t xml:space="preserve">"Boolean"</w:t>
+      </w:r>
+      <w:r>
+        <w:rPr>
+          <w:rStyle w:val="NormalTok"/>
+        </w:rPr>
+        <w:t xml:space="preserve">, </w:t>
+      </w:r>
+      <w:r>
+        <w:rPr>
+          <w:rStyle w:val="StringTok"/>
+        </w:rPr>
+        <w:t xml:space="preserve">"Sequence"</w:t>
+      </w:r>
+      <w:r>
+        <w:rPr>
+          <w:rStyle w:val="NormalTok"/>
+        </w:rPr>
+        <w:t xml:space="preserve">, </w:t>
+      </w:r>
+      <w:r>
+        <w:rPr>
+          <w:rStyle w:val="StringTok"/>
+        </w:rPr>
+        <w:t xml:space="preserve">"Sequence"</w:t>
+      </w:r>
+      <w:r>
+        <w:rPr>
+          <w:rStyle w:val="NormalTok"/>
+        </w:rPr>
+        <w:t xml:space="preserve">, </w:t>
+      </w:r>
+      <w:r>
+        <w:rPr>
+          <w:rStyle w:val="StringTok"/>
+        </w:rPr>
+        <w:t xml:space="preserve">"Sequence"</w:t>
+      </w:r>
+      <w:r>
+        <w:rPr>
+          <w:rStyle w:val="NormalTok"/>
+        </w:rPr>
+        <w:t xml:space="preserve">, </w:t>
+      </w:r>
+      <w:r>
+        <w:rPr>
+          <w:rStyle w:val="StringTok"/>
+        </w:rPr>
+        <w:t xml:space="preserve">"Set Types"</w:t>
+      </w:r>
+      <w:r>
+        <w:rPr>
+          <w:rStyle w:val="NormalTok"/>
+        </w:rPr>
+        <w:t xml:space="preserve">, </w:t>
+      </w:r>
+      <w:r>
+        <w:rPr>
+          <w:rStyle w:val="StringTok"/>
+        </w:rPr>
+        <w:t xml:space="preserve">"Set Types"</w:t>
+      </w:r>
+      <w:r>
+        <w:rPr>
+          <w:rStyle w:val="NormalTok"/>
+        </w:rPr>
+        <w:t xml:space="preserve">, </w:t>
+      </w:r>
+      <w:r>
+        <w:rPr>
+          <w:rStyle w:val="StringTok"/>
+        </w:rPr>
+        <w:t xml:space="preserve">"Mapping"</w:t>
+      </w:r>
+      <w:r>
+        <w:rPr>
+          <w:rStyle w:val="NormalTok"/>
+        </w:rPr>
+        <w:t xml:space="preserve">, </w:t>
+      </w:r>
+      <w:r>
+        <w:rPr>
+          <w:rStyle w:val="StringTok"/>
+        </w:rPr>
+        <w:t xml:space="preserve">"Binary"</w:t>
+      </w:r>
+      <w:r>
+        <w:rPr>
+          <w:rStyle w:val="NormalTok"/>
+        </w:rPr>
+        <w:t xml:space="preserve">, </w:t>
+      </w:r>
+      <w:r>
+        <w:rPr>
+          <w:rStyle w:val="StringTok"/>
+        </w:rPr>
+        <w:t xml:space="preserve">"Binary"</w:t>
+      </w:r>
+      <w:r>
+        <w:rPr>
+          <w:rStyle w:val="NormalTok"/>
+        </w:rPr>
+        <w:t xml:space="preserve">, </w:t>
+      </w:r>
+      <w:r>
+        <w:rPr>
+          <w:rStyle w:val="StringTok"/>
+        </w:rPr>
+        <w:t xml:space="preserve">"Binary"</w:t>
+      </w:r>
+      <w:r>
+        <w:rPr>
+          <w:rStyle w:val="NormalTok"/>
+        </w:rPr>
+        <w:t xml:space="preserve">, </w:t>
+      </w:r>
+      <w:r>
+        <w:rPr>
+          <w:rStyle w:val="StringTok"/>
+        </w:rPr>
+        <w:t xml:space="preserve">"None Type"</w:t>
+      </w:r>
+      <w:r>
+        <w:rPr>
+          <w:rStyle w:val="NormalTok"/>
+        </w:rPr>
+        <w:t xml:space="preserve">],</w:t>
+      </w:r>
+      <w:r>
+        <w:br/>
+      </w:r>
+      <w:r>
+        <w:rPr>
+          <w:rStyle w:val="NormalTok"/>
+        </w:rPr>
+        <w:t xml:space="preserve">    </w:t>
+      </w:r>
+      <w:r>
+        <w:rPr>
+          <w:rStyle w:val="StringTok"/>
+        </w:rPr>
+        <w:t xml:space="preserve">"Data Type"</w:t>
+      </w:r>
+      <w:r>
+        <w:rPr>
+          <w:rStyle w:val="NormalTok"/>
+        </w:rPr>
+        <w:t xml:space="preserve">: [</w:t>
+      </w:r>
+      <w:r>
+        <w:rPr>
+          <w:rStyle w:val="StringTok"/>
+        </w:rPr>
+        <w:t xml:space="preserve">"int"</w:t>
+      </w:r>
+      <w:r>
+        <w:rPr>
+          <w:rStyle w:val="NormalTok"/>
+        </w:rPr>
+        <w:t xml:space="preserve">, </w:t>
+      </w:r>
+      <w:r>
+        <w:rPr>
+          <w:rStyle w:val="StringTok"/>
+        </w:rPr>
+        <w:t xml:space="preserve">"float"</w:t>
+      </w:r>
+      <w:r>
+        <w:rPr>
+          <w:rStyle w:val="NormalTok"/>
+        </w:rPr>
+        <w:t xml:space="preserve">, </w:t>
+      </w:r>
+      <w:r>
+        <w:rPr>
+          <w:rStyle w:val="StringTok"/>
+        </w:rPr>
+        <w:t xml:space="preserve">"complex"</w:t>
+      </w:r>
+      <w:r>
+        <w:rPr>
+          <w:rStyle w:val="NormalTok"/>
+        </w:rPr>
+        <w:t xml:space="preserve">, </w:t>
+      </w:r>
+      <w:r>
+        <w:rPr>
+          <w:rStyle w:val="StringTok"/>
+        </w:rPr>
+        <w:t xml:space="preserve">"str"</w:t>
+      </w:r>
+      <w:r>
+        <w:rPr>
+          <w:rStyle w:val="NormalTok"/>
+        </w:rPr>
+        <w:t xml:space="preserve">, </w:t>
+      </w:r>
+      <w:r>
+        <w:rPr>
+          <w:rStyle w:val="StringTok"/>
+        </w:rPr>
+        <w:t xml:space="preserve">"bool"</w:t>
+      </w:r>
+      <w:r>
+        <w:rPr>
+          <w:rStyle w:val="NormalTok"/>
+        </w:rPr>
+        <w:t xml:space="preserve">, </w:t>
+      </w:r>
+      <w:r>
+        <w:rPr>
+          <w:rStyle w:val="StringTok"/>
+        </w:rPr>
+        <w:t xml:space="preserve">"list"</w:t>
+      </w:r>
+      <w:r>
+        <w:rPr>
+          <w:rStyle w:val="NormalTok"/>
+        </w:rPr>
+        <w:t xml:space="preserve">, </w:t>
+      </w:r>
+      <w:r>
+        <w:rPr>
+          <w:rStyle w:val="StringTok"/>
+        </w:rPr>
+        <w:t xml:space="preserve">"tuple"</w:t>
+      </w:r>
+      <w:r>
+        <w:rPr>
+          <w:rStyle w:val="NormalTok"/>
+        </w:rPr>
+        <w:t xml:space="preserve">, </w:t>
+      </w:r>
+      <w:r>
+        <w:rPr>
+          <w:rStyle w:val="StringTok"/>
+        </w:rPr>
+        <w:t xml:space="preserve">"range"</w:t>
+      </w:r>
+      <w:r>
+        <w:rPr>
+          <w:rStyle w:val="NormalTok"/>
+        </w:rPr>
+        <w:t xml:space="preserve">, </w:t>
+      </w:r>
+      <w:r>
+        <w:rPr>
+          <w:rStyle w:val="StringTok"/>
+        </w:rPr>
+        <w:t xml:space="preserve">"set"</w:t>
+      </w:r>
+      <w:r>
+        <w:rPr>
+          <w:rStyle w:val="NormalTok"/>
+        </w:rPr>
+        <w:t xml:space="preserve">, </w:t>
+      </w:r>
+      <w:r>
+        <w:rPr>
+          <w:rStyle w:val="StringTok"/>
+        </w:rPr>
+        <w:t xml:space="preserve">"frozenset"</w:t>
+      </w:r>
+      <w:r>
+        <w:rPr>
+          <w:rStyle w:val="NormalTok"/>
+        </w:rPr>
+        <w:t xml:space="preserve">, </w:t>
+      </w:r>
+      <w:r>
+        <w:rPr>
+          <w:rStyle w:val="StringTok"/>
+        </w:rPr>
+        <w:t xml:space="preserve">"dict"</w:t>
+      </w:r>
+      <w:r>
+        <w:rPr>
+          <w:rStyle w:val="NormalTok"/>
+        </w:rPr>
+        <w:t xml:space="preserve">, </w:t>
+      </w:r>
+      <w:r>
+        <w:rPr>
+          <w:rStyle w:val="StringTok"/>
+        </w:rPr>
+        <w:t xml:space="preserve">"bytes"</w:t>
+      </w:r>
+      <w:r>
+        <w:rPr>
+          <w:rStyle w:val="NormalTok"/>
+        </w:rPr>
+        <w:t xml:space="preserve">, </w:t>
+      </w:r>
+      <w:r>
+        <w:rPr>
+          <w:rStyle w:val="StringTok"/>
+        </w:rPr>
+        <w:t xml:space="preserve">"bytearray"</w:t>
+      </w:r>
+      <w:r>
+        <w:rPr>
+          <w:rStyle w:val="NormalTok"/>
+        </w:rPr>
+        <w:t xml:space="preserve">, </w:t>
+      </w:r>
+      <w:r>
+        <w:rPr>
+          <w:rStyle w:val="StringTok"/>
+        </w:rPr>
+        <w:t xml:space="preserve">"memoryview"</w:t>
+      </w:r>
+      <w:r>
+        <w:rPr>
+          <w:rStyle w:val="NormalTok"/>
+        </w:rPr>
+        <w:t xml:space="preserve">, </w:t>
+      </w:r>
+      <w:r>
+        <w:rPr>
+          <w:rStyle w:val="StringTok"/>
+        </w:rPr>
+        <w:t xml:space="preserve">"NoneType"</w:t>
+      </w:r>
+      <w:r>
+        <w:rPr>
+          <w:rStyle w:val="NormalTok"/>
+        </w:rPr>
+        <w:t xml:space="preserve">],</w:t>
+      </w:r>
+      <w:r>
+        <w:br/>
+      </w:r>
+      <w:r>
+        <w:rPr>
+          <w:rStyle w:val="NormalTok"/>
+        </w:rPr>
+        <w:t xml:space="preserve">    </w:t>
+      </w:r>
+      <w:r>
+        <w:rPr>
+          <w:rStyle w:val="StringTok"/>
+        </w:rPr>
+        <w:t xml:space="preserve">"Example"</w:t>
+      </w:r>
+      <w:r>
+        <w:rPr>
+          <w:rStyle w:val="NormalTok"/>
+        </w:rPr>
+        <w:t xml:space="preserve">: [</w:t>
+      </w:r>
+      <w:r>
+        <w:rPr>
+          <w:rStyle w:val="StringTok"/>
+        </w:rPr>
+        <w:t xml:space="preserve">"x = 10"</w:t>
+      </w:r>
+      <w:r>
+        <w:rPr>
+          <w:rStyle w:val="NormalTok"/>
+        </w:rPr>
+        <w:t xml:space="preserve">, </w:t>
+      </w:r>
+      <w:r>
+        <w:rPr>
+          <w:rStyle w:val="StringTok"/>
+        </w:rPr>
+        <w:t xml:space="preserve">"y = 10.5"</w:t>
+      </w:r>
+      <w:r>
+        <w:rPr>
+          <w:rStyle w:val="NormalTok"/>
+        </w:rPr>
+        <w:t xml:space="preserve">, </w:t>
+      </w:r>
+      <w:r>
+        <w:rPr>
+          <w:rStyle w:val="StringTok"/>
+        </w:rPr>
+        <w:t xml:space="preserve">"z = 3 + 4j"</w:t>
+      </w:r>
+      <w:r>
+        <w:rPr>
+          <w:rStyle w:val="NormalTok"/>
+        </w:rPr>
+        <w:t xml:space="preserve">, </w:t>
+      </w:r>
+      <w:r>
+        <w:br/>
+      </w:r>
+      <w:r>
+        <w:rPr>
+          <w:rStyle w:val="NormalTok"/>
+        </w:rPr>
+        <w:t xml:space="preserve">                </w:t>
+      </w:r>
+      <w:r>
+        <w:rPr>
+          <w:rStyle w:val="StringTok"/>
+        </w:rPr>
+        <w:t xml:space="preserve">'s = "Hello"'</w:t>
+      </w:r>
+      <w:r>
+        <w:rPr>
+          <w:rStyle w:val="NormalTok"/>
+        </w:rPr>
+        <w:t xml:space="preserve">, </w:t>
+      </w:r>
+      <w:r>
+        <w:rPr>
+          <w:rStyle w:val="StringTok"/>
+        </w:rPr>
+        <w:t xml:space="preserve">"flag = True"</w:t>
+      </w:r>
+      <w:r>
+        <w:rPr>
+          <w:rStyle w:val="NormalTok"/>
+        </w:rPr>
+        <w:t xml:space="preserve">, </w:t>
+      </w:r>
+      <w:r>
+        <w:rPr>
+          <w:rStyle w:val="StringTok"/>
+        </w:rPr>
+        <w:t xml:space="preserve">"[1, 2, 3]"</w:t>
+      </w:r>
+      <w:r>
+        <w:rPr>
+          <w:rStyle w:val="NormalTok"/>
+        </w:rPr>
+        <w:t xml:space="preserve">, </w:t>
+      </w:r>
+      <w:r>
+        <w:br/>
+      </w:r>
+      <w:r>
+        <w:rPr>
+          <w:rStyle w:val="NormalTok"/>
+        </w:rPr>
+        <w:t xml:space="preserve">                </w:t>
+      </w:r>
+      <w:r>
+        <w:rPr>
+          <w:rStyle w:val="StringTok"/>
+        </w:rPr>
+        <w:t xml:space="preserve">"(1, 2, 3)"</w:t>
+      </w:r>
+      <w:r>
+        <w:rPr>
+          <w:rStyle w:val="NormalTok"/>
+        </w:rPr>
+        <w:t xml:space="preserve">, </w:t>
+      </w:r>
+      <w:r>
+        <w:rPr>
+          <w:rStyle w:val="StringTok"/>
+        </w:rPr>
+        <w:t xml:space="preserve">"range(5)"</w:t>
+      </w:r>
+      <w:r>
+        <w:rPr>
+          <w:rStyle w:val="NormalTok"/>
+        </w:rPr>
+        <w:t xml:space="preserve">, </w:t>
+      </w:r>
+      <w:r>
+        <w:rPr>
+          <w:rStyle w:val="StringTok"/>
+        </w:rPr>
+        <w:t xml:space="preserve">"{1, 2, 3}"</w:t>
+      </w:r>
+      <w:r>
+        <w:rPr>
+          <w:rStyle w:val="NormalTok"/>
+        </w:rPr>
+        <w:t xml:space="preserve">, </w:t>
+      </w:r>
+      <w:r>
+        <w:br/>
+      </w:r>
+      <w:r>
+        <w:rPr>
+          <w:rStyle w:val="NormalTok"/>
+        </w:rPr>
+        <w:t xml:space="preserve">                </w:t>
+      </w:r>
+      <w:r>
+        <w:rPr>
+          <w:rStyle w:val="StringTok"/>
+        </w:rPr>
+        <w:t xml:space="preserve">"frozenset([1,2,3])"</w:t>
+      </w:r>
+      <w:r>
+        <w:rPr>
+          <w:rStyle w:val="NormalTok"/>
+        </w:rPr>
+        <w:t xml:space="preserve">, </w:t>
+      </w:r>
+      <w:r>
+        <w:rPr>
+          <w:rStyle w:val="StringTok"/>
+        </w:rPr>
+        <w:t xml:space="preserve">'{"key": "value"}'</w:t>
+      </w:r>
+      <w:r>
+        <w:rPr>
+          <w:rStyle w:val="NormalTok"/>
+        </w:rPr>
+        <w:t xml:space="preserve">, </w:t>
+      </w:r>
+      <w:r>
+        <w:br/>
+      </w:r>
+      <w:r>
+        <w:rPr>
+          <w:rStyle w:val="NormalTok"/>
+        </w:rPr>
+        <w:t xml:space="preserve">                </w:t>
+      </w:r>
+      <w:r>
+        <w:rPr>
+          <w:rStyle w:val="StringTok"/>
+        </w:rPr>
+        <w:t xml:space="preserve">"b'hello'"</w:t>
+      </w:r>
+      <w:r>
+        <w:rPr>
+          <w:rStyle w:val="NormalTok"/>
+        </w:rPr>
+        <w:t xml:space="preserve">, </w:t>
+      </w:r>
+      <w:r>
+        <w:rPr>
+          <w:rStyle w:val="StringTok"/>
+        </w:rPr>
+        <w:t xml:space="preserve">"bytearray(5)"</w:t>
+      </w:r>
+      <w:r>
+        <w:rPr>
+          <w:rStyle w:val="NormalTok"/>
+        </w:rPr>
+        <w:t xml:space="preserve">, </w:t>
+      </w:r>
+      <w:r>
+        <w:rPr>
+          <w:rStyle w:val="StringTok"/>
+        </w:rPr>
+        <w:t xml:space="preserve">"memoryview(bytes(5))"</w:t>
+      </w:r>
+      <w:r>
+        <w:rPr>
+          <w:rStyle w:val="NormalTok"/>
+        </w:rPr>
+        <w:t xml:space="preserve">, </w:t>
+      </w:r>
+      <w:r>
+        <w:rPr>
+          <w:rStyle w:val="StringTok"/>
+        </w:rPr>
+        <w:t xml:space="preserve">"x = None"</w:t>
+      </w:r>
+      <w:r>
+        <w:rPr>
+          <w:rStyle w:val="NormalTok"/>
+        </w:rPr>
+        <w:t xml:space="preserve">]</w:t>
+      </w:r>
+      <w:r>
+        <w:br/>
+      </w:r>
+      <w:r>
+        <w:rPr>
+          <w:rStyle w:val="NormalTok"/>
+        </w:rPr>
+        <w:t xml:space="preserve">})</w:t>
+      </w:r>
+      <w:r>
+        <w:br/>
+      </w:r>
+      <w:r>
+        <w:br/>
+      </w:r>
+      <w:r>
+        <w:rPr>
+          <w:rStyle w:val="NormalTok"/>
+        </w:rPr>
+        <w:t xml:space="preserve">df</w:t>
+      </w:r>
+    </w:p>
+    <w:p>
+      <w:pPr>
+        <w:pStyle w:val="FirstParagraph"/>
+      </w:pPr>
+      <w:r>
+        <w:t xml:space="preserve">Category</w:t>
+      </w:r>
+    </w:p>
+    <w:p>
+      <w:pPr>
+        <w:pStyle w:val="BodyText"/>
+      </w:pPr>
+      <w:r>
+        <w:t xml:space="preserve">Data Type</w:t>
+      </w:r>
+    </w:p>
+    <w:p>
+      <w:pPr>
+        <w:pStyle w:val="BodyText"/>
+      </w:pPr>
+      <w:r>
+        <w:t xml:space="preserve">Example</w:t>
+      </w:r>
+    </w:p>
+    <w:p>
+      <w:pPr>
+        <w:pStyle w:val="BodyText"/>
+      </w:pPr>
+      <w:r>
+        <w:t xml:space="preserve">0</w:t>
+      </w:r>
+    </w:p>
+    <w:p>
+      <w:pPr>
+        <w:pStyle w:val="BodyText"/>
+      </w:pPr>
+      <w:r>
+        <w:t xml:space="preserve">Numeric</w:t>
+      </w:r>
+    </w:p>
+    <w:p>
+      <w:pPr>
+        <w:pStyle w:val="BodyText"/>
+      </w:pPr>
+      <w:r>
+        <w:t xml:space="preserve">int</w:t>
+      </w:r>
+    </w:p>
+    <w:p>
+      <w:pPr>
+        <w:pStyle w:val="BodyText"/>
+      </w:pPr>
+      <w:r>
+        <w:t xml:space="preserve">x = 10</w:t>
+      </w:r>
+    </w:p>
+    <w:p>
+      <w:pPr>
+        <w:pStyle w:val="BodyText"/>
+      </w:pPr>
+      <w:r>
+        <w:t xml:space="preserve">1</w:t>
+      </w:r>
+    </w:p>
+    <w:p>
+      <w:pPr>
+        <w:pStyle w:val="BodyText"/>
+      </w:pPr>
+      <w:r>
+        <w:t xml:space="preserve">Numeric</w:t>
+      </w:r>
+    </w:p>
+    <w:p>
+      <w:pPr>
+        <w:pStyle w:val="BodyText"/>
+      </w:pPr>
+      <w:r>
+        <w:t xml:space="preserve">float</w:t>
+      </w:r>
+    </w:p>
+    <w:p>
+      <w:pPr>
+        <w:pStyle w:val="BodyText"/>
+      </w:pPr>
+      <w:r>
+        <w:t xml:space="preserve">y = 10.5</w:t>
+      </w:r>
+    </w:p>
+    <w:p>
+      <w:pPr>
+        <w:pStyle w:val="BodyText"/>
+      </w:pPr>
+      <w:r>
+        <w:t xml:space="preserve">2</w:t>
+      </w:r>
+    </w:p>
+    <w:p>
+      <w:pPr>
+        <w:pStyle w:val="BodyText"/>
+      </w:pPr>
+      <w:r>
+        <w:t xml:space="preserve">Numeric</w:t>
+      </w:r>
+    </w:p>
+    <w:p>
+      <w:pPr>
+        <w:pStyle w:val="BodyText"/>
+      </w:pPr>
+      <w:r>
+        <w:t xml:space="preserve">complex</w:t>
+      </w:r>
+    </w:p>
+    <w:p>
+      <w:pPr>
+        <w:pStyle w:val="BodyText"/>
+      </w:pPr>
+      <w:r>
+        <w:t xml:space="preserve">z = 3 + 4j</w:t>
+      </w:r>
+    </w:p>
+    <w:p>
+      <w:pPr>
+        <w:pStyle w:val="BodyText"/>
+      </w:pPr>
+      <w:r>
+        <w:t xml:space="preserve">3</w:t>
+      </w:r>
+    </w:p>
+    <w:p>
+      <w:pPr>
+        <w:pStyle w:val="BodyText"/>
+      </w:pPr>
+      <w:r>
+        <w:t xml:space="preserve">Text</w:t>
+      </w:r>
+    </w:p>
+    <w:p>
+      <w:pPr>
+        <w:pStyle w:val="BodyText"/>
+      </w:pPr>
+      <w:r>
+        <w:t xml:space="preserve">str</w:t>
+      </w:r>
+    </w:p>
+    <w:p>
+      <w:pPr>
+        <w:pStyle w:val="BodyText"/>
+      </w:pPr>
+      <w:r>
+        <w:t xml:space="preserve">s =</w:t>
+      </w:r>
+      <w:r>
+        <w:t xml:space="preserve"> </w:t>
+      </w:r>
+      <w:r>
+        <w:t xml:space="preserve">“Hello”</w:t>
+      </w:r>
+    </w:p>
+    <w:p>
+      <w:pPr>
+        <w:pStyle w:val="BodyText"/>
+      </w:pPr>
+      <w:r>
+        <w:t xml:space="preserve">4</w:t>
+      </w:r>
+    </w:p>
+    <w:p>
+      <w:pPr>
+        <w:pStyle w:val="BodyText"/>
+      </w:pPr>
+      <w:r>
+        <w:t xml:space="preserve">Boolean</w:t>
+      </w:r>
+    </w:p>
+    <w:p>
+      <w:pPr>
+        <w:pStyle w:val="BodyText"/>
+      </w:pPr>
+      <w:r>
+        <w:t xml:space="preserve">bool</w:t>
+      </w:r>
+    </w:p>
+    <w:p>
+      <w:pPr>
+        <w:pStyle w:val="BodyText"/>
+      </w:pPr>
+      <w:r>
+        <w:t xml:space="preserve">flag = True</w:t>
+      </w:r>
+    </w:p>
+    <w:p>
+      <w:pPr>
+        <w:pStyle w:val="BodyText"/>
+      </w:pPr>
+      <w:r>
+        <w:t xml:space="preserve">5</w:t>
+      </w:r>
+    </w:p>
+    <w:p>
+      <w:pPr>
+        <w:pStyle w:val="BodyText"/>
+      </w:pPr>
+      <w:r>
+        <w:t xml:space="preserve">Sequence</w:t>
+      </w:r>
+    </w:p>
+    <w:p>
+      <w:pPr>
+        <w:pStyle w:val="BodyText"/>
+      </w:pPr>
+      <w:r>
+        <w:t xml:space="preserve">list</w:t>
+      </w:r>
+    </w:p>
+    <w:p>
+      <w:pPr>
+        <w:pStyle w:val="BodyText"/>
+      </w:pPr>
+      <w:r>
+        <w:t xml:space="preserve">[1, 2, 3]</w:t>
+      </w:r>
+    </w:p>
+    <w:p>
+      <w:pPr>
+        <w:pStyle w:val="BodyText"/>
+      </w:pPr>
+      <w:r>
+        <w:t xml:space="preserve">6</w:t>
+      </w:r>
+    </w:p>
+    <w:p>
+      <w:pPr>
+        <w:pStyle w:val="BodyText"/>
+      </w:pPr>
+      <w:r>
+        <w:t xml:space="preserve">Sequence</w:t>
+      </w:r>
+    </w:p>
+    <w:p>
+      <w:pPr>
+        <w:pStyle w:val="BodyText"/>
+      </w:pPr>
+      <w:r>
+        <w:t xml:space="preserve">tuple</w:t>
+      </w:r>
+    </w:p>
+    <w:p>
+      <w:pPr>
+        <w:pStyle w:val="BodyText"/>
+      </w:pPr>
+      <w:r>
+        <w:t xml:space="preserve">(1, 2, 3)</w:t>
+      </w:r>
+    </w:p>
+    <w:p>
+      <w:pPr>
+        <w:pStyle w:val="BodyText"/>
+      </w:pPr>
+      <w:r>
+        <w:t xml:space="preserve">7</w:t>
+      </w:r>
+    </w:p>
+    <w:p>
+      <w:pPr>
+        <w:pStyle w:val="BodyText"/>
+      </w:pPr>
+      <w:r>
+        <w:t xml:space="preserve">Sequence</w:t>
+      </w:r>
+    </w:p>
+    <w:p>
+      <w:pPr>
+        <w:pStyle w:val="BodyText"/>
+      </w:pPr>
+      <w:r>
+        <w:t xml:space="preserve">range</w:t>
+      </w:r>
+    </w:p>
+    <w:p>
+      <w:pPr>
+        <w:pStyle w:val="BodyText"/>
+      </w:pPr>
+      <w:r>
+        <w:t xml:space="preserve">range(5)</w:t>
+      </w:r>
+    </w:p>
+    <w:p>
+      <w:pPr>
+        <w:pStyle w:val="BodyText"/>
+      </w:pPr>
+      <w:r>
+        <w:t xml:space="preserve">8</w:t>
+      </w:r>
+    </w:p>
+    <w:p>
+      <w:pPr>
+        <w:pStyle w:val="BodyText"/>
+      </w:pPr>
+      <w:r>
+        <w:t xml:space="preserve">Set Types</w:t>
+      </w:r>
+    </w:p>
+    <w:p>
+      <w:pPr>
+        <w:pStyle w:val="BodyText"/>
+      </w:pPr>
+      <w:r>
+        <w:t xml:space="preserve">set</w:t>
+      </w:r>
+    </w:p>
+    <w:p>
+      <w:pPr>
+        <w:pStyle w:val="BodyText"/>
+      </w:pPr>
+      <w:r>
+        <w:t xml:space="preserve">{1, 2, 3}</w:t>
+      </w:r>
+    </w:p>
+    <w:p>
+      <w:pPr>
+        <w:pStyle w:val="BodyText"/>
+      </w:pPr>
+      <w:r>
+        <w:t xml:space="preserve">9</w:t>
+      </w:r>
+    </w:p>
+    <w:p>
+      <w:pPr>
+        <w:pStyle w:val="BodyText"/>
+      </w:pPr>
+      <w:r>
+        <w:t xml:space="preserve">Set Types</w:t>
+      </w:r>
+    </w:p>
+    <w:p>
+      <w:pPr>
+        <w:pStyle w:val="BodyText"/>
+      </w:pPr>
+      <w:r>
+        <w:t xml:space="preserve">frozenset</w:t>
+      </w:r>
+    </w:p>
+    <w:p>
+      <w:pPr>
+        <w:pStyle w:val="BodyText"/>
+      </w:pPr>
+      <w:r>
+        <w:t xml:space="preserve">frozenset([1,2,3])</w:t>
+      </w:r>
+    </w:p>
+    <w:p>
+      <w:pPr>
+        <w:pStyle w:val="BodyText"/>
+      </w:pPr>
+      <w:r>
+        <w:t xml:space="preserve">10</w:t>
+      </w:r>
+    </w:p>
+    <w:p>
+      <w:pPr>
+        <w:pStyle w:val="BodyText"/>
+      </w:pPr>
+      <w:r>
+        <w:t xml:space="preserve">Mapping</w:t>
+      </w:r>
+    </w:p>
+    <w:p>
+      <w:pPr>
+        <w:pStyle w:val="BodyText"/>
+      </w:pPr>
+      <w:r>
+        <w:t xml:space="preserve">dict</w:t>
+      </w:r>
+    </w:p>
+    <w:p>
+      <w:pPr>
+        <w:pStyle w:val="BodyText"/>
+      </w:pPr>
+      <w:r>
+        <w:t xml:space="preserve">{</w:t>
+      </w:r>
+      <w:r>
+        <w:t xml:space="preserve">“key”</w:t>
+      </w:r>
+      <w:r>
+        <w:t xml:space="preserve">:</w:t>
+      </w:r>
+      <w:r>
+        <w:t xml:space="preserve"> </w:t>
+      </w:r>
+      <w:r>
+        <w:t xml:space="preserve">“value”</w:t>
+      </w:r>
+      <w:r>
+        <w:t xml:space="preserve">}</w:t>
+      </w:r>
+    </w:p>
+    <w:p>
+      <w:pPr>
+        <w:pStyle w:val="BodyText"/>
+      </w:pPr>
+      <w:r>
+        <w:t xml:space="preserve">11</w:t>
+      </w:r>
+    </w:p>
+    <w:p>
+      <w:pPr>
+        <w:pStyle w:val="BodyText"/>
+      </w:pPr>
+      <w:r>
+        <w:t xml:space="preserve">Binary</w:t>
+      </w:r>
+    </w:p>
+    <w:p>
+      <w:pPr>
+        <w:pStyle w:val="BodyText"/>
+      </w:pPr>
+      <w:r>
+        <w:t xml:space="preserve">bytes</w:t>
+      </w:r>
+    </w:p>
+    <w:p>
+      <w:pPr>
+        <w:pStyle w:val="BodyText"/>
+      </w:pPr>
+      <w:r>
+        <w:t xml:space="preserve">b’hello’</w:t>
+      </w:r>
+    </w:p>
+    <w:p>
+      <w:pPr>
+        <w:pStyle w:val="BodyText"/>
+      </w:pPr>
+      <w:r>
+        <w:t xml:space="preserve">12</w:t>
+      </w:r>
+    </w:p>
+    <w:p>
+      <w:pPr>
+        <w:pStyle w:val="BodyText"/>
+      </w:pPr>
+      <w:r>
+        <w:t xml:space="preserve">Binary</w:t>
+      </w:r>
+    </w:p>
+    <w:p>
+      <w:pPr>
+        <w:pStyle w:val="BodyText"/>
+      </w:pPr>
+      <w:r>
+        <w:t xml:space="preserve">bytearray</w:t>
+      </w:r>
+    </w:p>
+    <w:p>
+      <w:pPr>
+        <w:pStyle w:val="BodyText"/>
+      </w:pPr>
+      <w:r>
+        <w:t xml:space="preserve">bytearray(5)</w:t>
+      </w:r>
+    </w:p>
+    <w:p>
+      <w:pPr>
+        <w:pStyle w:val="BodyText"/>
+      </w:pPr>
+      <w:r>
+        <w:t xml:space="preserve">13</w:t>
+      </w:r>
+    </w:p>
+    <w:p>
+      <w:pPr>
+        <w:pStyle w:val="BodyText"/>
+      </w:pPr>
+      <w:r>
+        <w:t xml:space="preserve">Binary</w:t>
+      </w:r>
+    </w:p>
+    <w:p>
+      <w:pPr>
+        <w:pStyle w:val="BodyText"/>
+      </w:pPr>
+      <w:r>
+        <w:t xml:space="preserve">memoryview</w:t>
+      </w:r>
+    </w:p>
+    <w:p>
+      <w:pPr>
+        <w:pStyle w:val="BodyText"/>
+      </w:pPr>
+      <w:r>
+        <w:t xml:space="preserve">memoryview(bytes(5))</w:t>
+      </w:r>
+    </w:p>
+    <w:p>
+      <w:pPr>
+        <w:pStyle w:val="BodyText"/>
+      </w:pPr>
+      <w:r>
+        <w:t xml:space="preserve">14</w:t>
+      </w:r>
+    </w:p>
+    <w:p>
+      <w:pPr>
+        <w:pStyle w:val="BodyText"/>
+      </w:pPr>
+      <w:r>
+        <w:t xml:space="preserve">None Type</w:t>
+      </w:r>
+    </w:p>
+    <w:p>
+      <w:pPr>
+        <w:pStyle w:val="BodyText"/>
+      </w:pPr>
+      <w:r>
+        <w:t xml:space="preserve">NoneType</w:t>
+      </w:r>
+    </w:p>
+    <w:p>
+      <w:pPr>
+        <w:pStyle w:val="BodyText"/>
+      </w:pPr>
+      <w:r>
+        <w:t xml:space="preserve">x = None</w:t>
       </w:r>
     </w:p>
     <w:p>
       <w:pPr>
         <w:pStyle w:val="SourceCode"/>
       </w:pPr>
+      <w:r>
+        <w:rPr>
+          <w:rStyle w:val="CommentTok"/>
+        </w:rPr>
+        <w:t xml:space="preserve">## NUMERIC DATA TYPES</w:t>
+      </w:r>
+      <w:r>
+        <w:br/>
+      </w:r>
+      <w:r>
+        <w:rPr>
+          <w:rStyle w:val="CommentTok"/>
+        </w:rPr>
+        <w:t xml:space="preserve"># int methods</w:t>
+      </w:r>
+      <w:r>
+        <w:br/>
+      </w:r>
+      <w:r>
+        <w:rPr>
+          <w:rStyle w:val="NormalTok"/>
+        </w:rPr>
+        <w:t xml:space="preserve">x </w:t>
+      </w:r>
+      <w:r>
+        <w:rPr>
+          <w:rStyle w:val="OperatorTok"/>
+        </w:rPr>
+        <w:t xml:space="preserve">=</w:t>
+      </w:r>
+      <w:r>
+        <w:rPr>
+          <w:rStyle w:val="NormalTok"/>
+        </w:rPr>
+        <w:t xml:space="preserve"> </w:t>
+      </w:r>
+      <w:r>
+        <w:rPr>
+          <w:rStyle w:val="DecValTok"/>
+        </w:rPr>
+        <w:t xml:space="preserve">10</w:t>
+      </w:r>
+      <w:r>
+        <w:br/>
+      </w:r>
+      <w:r>
+        <w:rPr>
+          <w:rStyle w:val="NormalTok"/>
+        </w:rPr>
+        <w:t xml:space="preserve">x.bit_length() </w:t>
+      </w:r>
+      <w:r>
+        <w:rPr>
+          <w:rStyle w:val="CommentTok"/>
+        </w:rPr>
+        <w:t xml:space="preserve"># 4 # number of bits required to represent the number in binary</w:t>
+      </w:r>
+      <w:r>
+        <w:br/>
+      </w:r>
+      <w:r>
+        <w:rPr>
+          <w:rStyle w:val="NormalTok"/>
+        </w:rPr>
+        <w:t xml:space="preserve">x.to_bytes(</w:t>
+      </w:r>
+      <w:r>
+        <w:rPr>
+          <w:rStyle w:val="DecValTok"/>
+        </w:rPr>
+        <w:t xml:space="preserve">2</w:t>
+      </w:r>
+      <w:r>
+        <w:rPr>
+          <w:rStyle w:val="NormalTok"/>
+        </w:rPr>
+        <w:t xml:space="preserve">, byteorder</w:t>
+      </w:r>
+      <w:r>
+        <w:rPr>
+          <w:rStyle w:val="OperatorTok"/>
+        </w:rPr>
+        <w:t xml:space="preserve">=</w:t>
+      </w:r>
+      <w:r>
+        <w:rPr>
+          <w:rStyle w:val="StringTok"/>
+        </w:rPr>
+        <w:t xml:space="preserve">'big'</w:t>
+      </w:r>
+      <w:r>
+        <w:rPr>
+          <w:rStyle w:val="NormalTok"/>
+        </w:rPr>
+        <w:t xml:space="preserve">) </w:t>
+      </w:r>
+      <w:r>
+        <w:rPr>
+          <w:rStyle w:val="CommentTok"/>
+        </w:rPr>
+        <w:t xml:space="preserve"># b'\x00\n' # coverting to bytes</w:t>
+      </w:r>
+      <w:r>
+        <w:br/>
+      </w:r>
+      <w:r>
+        <w:rPr>
+          <w:rStyle w:val="NormalTok"/>
+        </w:rPr>
+        <w:t xml:space="preserve">x.to_bytes(</w:t>
+      </w:r>
+      <w:r>
+        <w:rPr>
+          <w:rStyle w:val="DecValTok"/>
+        </w:rPr>
+        <w:t xml:space="preserve">2</w:t>
+      </w:r>
+      <w:r>
+        <w:rPr>
+          <w:rStyle w:val="NormalTok"/>
+        </w:rPr>
+        <w:t xml:space="preserve">, byteorder</w:t>
+      </w:r>
+      <w:r>
+        <w:rPr>
+          <w:rStyle w:val="OperatorTok"/>
+        </w:rPr>
+        <w:t xml:space="preserve">=</w:t>
+      </w:r>
+      <w:r>
+        <w:rPr>
+          <w:rStyle w:val="StringTok"/>
+        </w:rPr>
+        <w:t xml:space="preserve">'little'</w:t>
+      </w:r>
+      <w:r>
+        <w:rPr>
+          <w:rStyle w:val="NormalTok"/>
+        </w:rPr>
+        <w:t xml:space="preserve">) </w:t>
+      </w:r>
+      <w:r>
+        <w:rPr>
+          <w:rStyle w:val="CommentTok"/>
+        </w:rPr>
+        <w:t xml:space="preserve"># b'\n\x00' </w:t>
+      </w:r>
+      <w:r>
+        <w:br/>
+      </w:r>
+      <w:r>
+        <w:rPr>
+          <w:rStyle w:val="NormalTok"/>
+        </w:rPr>
+        <w:t xml:space="preserve">x.from_bytes(</w:t>
+      </w:r>
+      <w:r>
+        <w:rPr>
+          <w:rStyle w:val="StringTok"/>
+        </w:rPr>
+        <w:t xml:space="preserve">b'</w:t>
+      </w:r>
+      <w:r>
+        <w:rPr>
+          <w:rStyle w:val="CharTok"/>
+        </w:rPr>
+        <w:t xml:space="preserve">\x00\n</w:t>
+      </w:r>
+      <w:r>
+        <w:rPr>
+          <w:rStyle w:val="StringTok"/>
+        </w:rPr>
+        <w:t xml:space="preserve">'</w:t>
+      </w:r>
+      <w:r>
+        <w:rPr>
+          <w:rStyle w:val="NormalTok"/>
+        </w:rPr>
+        <w:t xml:space="preserve">, byteorder</w:t>
+      </w:r>
+      <w:r>
+        <w:rPr>
+          <w:rStyle w:val="OperatorTok"/>
+        </w:rPr>
+        <w:t xml:space="preserve">=</w:t>
+      </w:r>
+      <w:r>
+        <w:rPr>
+          <w:rStyle w:val="StringTok"/>
+        </w:rPr>
+        <w:t xml:space="preserve">'big'</w:t>
+      </w:r>
+      <w:r>
+        <w:rPr>
+          <w:rStyle w:val="NormalTok"/>
+        </w:rPr>
+        <w:t xml:space="preserve">) </w:t>
+      </w:r>
+      <w:r>
+        <w:rPr>
+          <w:rStyle w:val="CommentTok"/>
+        </w:rPr>
+        <w:t xml:space="preserve"># 10 # coverting from bytes</w:t>
+      </w:r>
+      <w:r>
+        <w:br/>
+      </w:r>
+      <w:r>
+        <w:rPr>
+          <w:rStyle w:val="NormalTok"/>
+        </w:rPr>
+        <w:t xml:space="preserve">x.from_bytes(</w:t>
+      </w:r>
+      <w:r>
+        <w:rPr>
+          <w:rStyle w:val="StringTok"/>
+        </w:rPr>
+        <w:t xml:space="preserve">b'</w:t>
+      </w:r>
+      <w:r>
+        <w:rPr>
+          <w:rStyle w:val="CharTok"/>
+        </w:rPr>
+        <w:t xml:space="preserve">\n\x00</w:t>
+      </w:r>
+      <w:r>
+        <w:rPr>
+          <w:rStyle w:val="StringTok"/>
+        </w:rPr>
+        <w:t xml:space="preserve">'</w:t>
+      </w:r>
+      <w:r>
+        <w:rPr>
+          <w:rStyle w:val="NormalTok"/>
+        </w:rPr>
+        <w:t xml:space="preserve">, byteorder</w:t>
+      </w:r>
+      <w:r>
+        <w:rPr>
+          <w:rStyle w:val="OperatorTok"/>
+        </w:rPr>
+        <w:t xml:space="preserve">=</w:t>
+      </w:r>
+      <w:r>
+        <w:rPr>
+          <w:rStyle w:val="StringTok"/>
+        </w:rPr>
+        <w:t xml:space="preserve">'little'</w:t>
+      </w:r>
+      <w:r>
+        <w:rPr>
+          <w:rStyle w:val="NormalTok"/>
+        </w:rPr>
+        <w:t xml:space="preserve">) </w:t>
+      </w:r>
+      <w:r>
+        <w:rPr>
+          <w:rStyle w:val="CommentTok"/>
+        </w:rPr>
+        <w:t xml:space="preserve"># 10 </w:t>
+      </w:r>
+      <w:r>
+        <w:br/>
+      </w:r>
+      <w:r>
+        <w:rPr>
+          <w:rStyle w:val="NormalTok"/>
+        </w:rPr>
+        <w:t xml:space="preserve">x.bit_count() </w:t>
+      </w:r>
+      <w:r>
+        <w:rPr>
+          <w:rStyle w:val="CommentTok"/>
+        </w:rPr>
+        <w:t xml:space="preserve"># 2 # number of 1 bits in the binary representation of the number</w:t>
+      </w:r>
+      <w:r>
+        <w:br/>
+      </w:r>
+      <w:r>
+        <w:br/>
+      </w:r>
+      <w:r>
+        <w:rPr>
+          <w:rStyle w:val="CommentTok"/>
+        </w:rPr>
+        <w:t xml:space="preserve"># float methods</w:t>
+      </w:r>
+      <w:r>
+        <w:br/>
+      </w:r>
+      <w:r>
+        <w:rPr>
+          <w:rStyle w:val="NormalTok"/>
+        </w:rPr>
+        <w:t xml:space="preserve">y </w:t>
+      </w:r>
+      <w:r>
+        <w:rPr>
+          <w:rStyle w:val="OperatorTok"/>
+        </w:rPr>
+        <w:t xml:space="preserve">=</w:t>
+      </w:r>
+      <w:r>
+        <w:rPr>
+          <w:rStyle w:val="NormalTok"/>
+        </w:rPr>
+        <w:t xml:space="preserve"> </w:t>
+      </w:r>
+      <w:r>
+        <w:rPr>
+          <w:rStyle w:val="FloatTok"/>
+        </w:rPr>
+        <w:t xml:space="preserve">10.5</w:t>
+      </w:r>
+      <w:r>
+        <w:br/>
+      </w:r>
+      <w:r>
+        <w:rPr>
+          <w:rStyle w:val="NormalTok"/>
+        </w:rPr>
+        <w:t xml:space="preserve">y.as_integer_ratio() </w:t>
+      </w:r>
+      <w:r>
+        <w:rPr>
+          <w:rStyle w:val="CommentTok"/>
+        </w:rPr>
+        <w:t xml:space="preserve"># (21, 2) # return a tuple of two integers whose ratio is exactly equal to the original float</w:t>
+      </w:r>
+      <w:r>
+        <w:br/>
+      </w:r>
+      <w:r>
+        <w:rPr>
+          <w:rStyle w:val="NormalTok"/>
+        </w:rPr>
+        <w:t xml:space="preserve">y.is_integer() </w:t>
+      </w:r>
+      <w:r>
+        <w:rPr>
+          <w:rStyle w:val="CommentTok"/>
+        </w:rPr>
+        <w:t xml:space="preserve"># False # check if the float is an integer</w:t>
+      </w:r>
+      <w:r>
+        <w:br/>
+      </w:r>
+      <w:r>
+        <w:rPr>
+          <w:rStyle w:val="NormalTok"/>
+        </w:rPr>
+        <w:t xml:space="preserve">y.</w:t>
+      </w:r>
+      <w:r>
+        <w:rPr>
+          <w:rStyle w:val="BuiltInTok"/>
+        </w:rPr>
+        <w:t xml:space="preserve">hex</w:t>
+      </w:r>
+      <w:r>
+        <w:rPr>
+          <w:rStyle w:val="NormalTok"/>
+        </w:rPr>
+        <w:t xml:space="preserve">() </w:t>
+      </w:r>
+      <w:r>
+        <w:rPr>
+          <w:rStyle w:val="CommentTok"/>
+        </w:rPr>
+        <w:t xml:space="preserve"># '0x1.5000000000000p+3' # hexadecimal representation of the float</w:t>
+      </w:r>
+      <w:r>
+        <w:br/>
+      </w:r>
+      <w:r>
+        <w:rPr>
+          <w:rStyle w:val="NormalTok"/>
+        </w:rPr>
+        <w:t xml:space="preserve">fromhex </w:t>
+      </w:r>
+      <w:r>
+        <w:rPr>
+          <w:rStyle w:val="OperatorTok"/>
+        </w:rPr>
+        <w:t xml:space="preserve">=</w:t>
+      </w:r>
+      <w:r>
+        <w:rPr>
+          <w:rStyle w:val="NormalTok"/>
+        </w:rPr>
+        <w:t xml:space="preserve"> </w:t>
+      </w:r>
+      <w:r>
+        <w:rPr>
+          <w:rStyle w:val="BuiltInTok"/>
+        </w:rPr>
+        <w:t xml:space="preserve">float</w:t>
+      </w:r>
+      <w:r>
+        <w:rPr>
+          <w:rStyle w:val="NormalTok"/>
+        </w:rPr>
+        <w:t xml:space="preserve">.fromhex(</w:t>
+      </w:r>
+      <w:r>
+        <w:rPr>
+          <w:rStyle w:val="StringTok"/>
+        </w:rPr>
+        <w:t xml:space="preserve">'0x1.5000000000000p+3'</w:t>
+      </w:r>
+      <w:r>
+        <w:rPr>
+          <w:rStyle w:val="NormalTok"/>
+        </w:rPr>
+        <w:t xml:space="preserve">) </w:t>
+      </w:r>
+      <w:r>
+        <w:rPr>
+          <w:rStyle w:val="CommentTok"/>
+        </w:rPr>
+        <w:t xml:space="preserve"># 10.5 # convert from hexadecimal representation</w:t>
+      </w:r>
+      <w:r>
+        <w:br/>
+      </w:r>
+      <w:r>
+        <w:rPr>
+          <w:rStyle w:val="NormalTok"/>
+        </w:rPr>
+        <w:t xml:space="preserve">from_float </w:t>
+      </w:r>
+      <w:r>
+        <w:rPr>
+          <w:rStyle w:val="OperatorTok"/>
+        </w:rPr>
+        <w:t xml:space="preserve">=</w:t>
+      </w:r>
+      <w:r>
+        <w:rPr>
+          <w:rStyle w:val="NormalTok"/>
+        </w:rPr>
+        <w:t xml:space="preserve"> </w:t>
+      </w:r>
+      <w:r>
+        <w:rPr>
+          <w:rStyle w:val="BuiltInTok"/>
+        </w:rPr>
+        <w:t xml:space="preserve">float</w:t>
+      </w:r>
+      <w:r>
+        <w:rPr>
+          <w:rStyle w:val="NormalTok"/>
+        </w:rPr>
+        <w:t xml:space="preserve">.fromhex(y.</w:t>
+      </w:r>
+      <w:r>
+        <w:rPr>
+          <w:rStyle w:val="BuiltInTok"/>
+        </w:rPr>
+        <w:t xml:space="preserve">hex</w:t>
+      </w:r>
+      <w:r>
+        <w:rPr>
+          <w:rStyle w:val="NormalTok"/>
+        </w:rPr>
+        <w:t xml:space="preserve">()) </w:t>
+      </w:r>
+      <w:r>
+        <w:rPr>
+          <w:rStyle w:val="CommentTok"/>
+        </w:rPr>
+        <w:t xml:space="preserve"># 10.5</w:t>
+      </w:r>
+      <w:r>
+        <w:br/>
+      </w:r>
+      <w:r>
+        <w:br/>
+      </w:r>
+      <w:r>
+        <w:rPr>
+          <w:rStyle w:val="CommentTok"/>
+        </w:rPr>
+        <w:t xml:space="preserve"># complex methods</w:t>
+      </w:r>
+      <w:r>
+        <w:br/>
+      </w:r>
+      <w:r>
+        <w:rPr>
+          <w:rStyle w:val="NormalTok"/>
+        </w:rPr>
+        <w:t xml:space="preserve">z </w:t>
+      </w:r>
+      <w:r>
+        <w:rPr>
+          <w:rStyle w:val="OperatorTok"/>
+        </w:rPr>
+        <w:t xml:space="preserve">=</w:t>
+      </w:r>
+      <w:r>
+        <w:rPr>
+          <w:rStyle w:val="NormalTok"/>
+        </w:rPr>
+        <w:t xml:space="preserve"> </w:t>
+      </w:r>
+      <w:r>
+        <w:rPr>
+          <w:rStyle w:val="DecValTok"/>
+        </w:rPr>
+        <w:t xml:space="preserve">3</w:t>
+      </w:r>
+      <w:r>
+        <w:rPr>
+          <w:rStyle w:val="NormalTok"/>
+        </w:rPr>
+        <w:t xml:space="preserve"> </w:t>
+      </w:r>
+      <w:r>
+        <w:rPr>
+          <w:rStyle w:val="OperatorTok"/>
+        </w:rPr>
+        <w:t xml:space="preserve">+</w:t>
+      </w:r>
+      <w:r>
+        <w:rPr>
+          <w:rStyle w:val="NormalTok"/>
+        </w:rPr>
+        <w:t xml:space="preserve"> </w:t>
+      </w:r>
+      <w:r>
+        <w:rPr>
+          <w:rStyle w:val="OtherTok"/>
+        </w:rPr>
+        <w:t xml:space="preserve">4j</w:t>
+      </w:r>
+      <w:r>
+        <w:br/>
+      </w:r>
+      <w:r>
+        <w:rPr>
+          <w:rStyle w:val="NormalTok"/>
+        </w:rPr>
+        <w:t xml:space="preserve">z.real </w:t>
+      </w:r>
+      <w:r>
+        <w:rPr>
+          <w:rStyle w:val="CommentTok"/>
+        </w:rPr>
+        <w:t xml:space="preserve"># 3.0 # real part of the complex number</w:t>
+      </w:r>
+      <w:r>
+        <w:br/>
+      </w:r>
+      <w:r>
+        <w:rPr>
+          <w:rStyle w:val="NormalTok"/>
+        </w:rPr>
+        <w:t xml:space="preserve">z.imag </w:t>
+      </w:r>
+      <w:r>
+        <w:rPr>
+          <w:rStyle w:val="CommentTok"/>
+        </w:rPr>
+        <w:t xml:space="preserve"># 4.0 # imaginary part of the complex number</w:t>
+      </w:r>
+      <w:r>
+        <w:br/>
+      </w:r>
+      <w:r>
+        <w:rPr>
+          <w:rStyle w:val="NormalTok"/>
+        </w:rPr>
+        <w:t xml:space="preserve">z.conjugate() </w:t>
+      </w:r>
+      <w:r>
+        <w:rPr>
+          <w:rStyle w:val="CommentTok"/>
+        </w:rPr>
+        <w:t xml:space="preserve"># (3-4j) # conjugate of the complex number</w:t>
+      </w:r>
+      <w:r>
+        <w:br/>
+      </w:r>
+      <w:r>
+        <w:rPr>
+          <w:rStyle w:val="NormalTok"/>
+        </w:rPr>
+        <w:t xml:space="preserve">z.conjugate().imag </w:t>
+      </w:r>
+      <w:r>
+        <w:rPr>
+          <w:rStyle w:val="CommentTok"/>
+        </w:rPr>
+        <w:t xml:space="preserve"># -4.0</w:t>
+      </w:r>
+      <w:r>
+        <w:br/>
+      </w:r>
+      <w:r>
+        <w:br/>
+      </w:r>
+      <w:r>
+        <w:rPr>
+          <w:rStyle w:val="CommentTok"/>
+        </w:rPr>
+        <w:t xml:space="preserve"># Built-in functions for numeric data types</w:t>
+      </w:r>
+      <w:r>
+        <w:br/>
+      </w:r>
+      <w:r>
+        <w:rPr>
+          <w:rStyle w:val="BuiltInTok"/>
+        </w:rPr>
+        <w:t xml:space="preserve">abs</w:t>
+      </w:r>
+      <w:r>
+        <w:rPr>
+          <w:rStyle w:val="NormalTok"/>
+        </w:rPr>
+        <w:t xml:space="preserve">(</w:t>
+      </w:r>
+      <w:r>
+        <w:rPr>
+          <w:rStyle w:val="OperatorTok"/>
+        </w:rPr>
+        <w:t xml:space="preserve">-</w:t>
+      </w:r>
+      <w:r>
+        <w:rPr>
+          <w:rStyle w:val="DecValTok"/>
+        </w:rPr>
+        <w:t xml:space="preserve">10</w:t>
+      </w:r>
+      <w:r>
+        <w:rPr>
+          <w:rStyle w:val="NormalTok"/>
+        </w:rPr>
+        <w:t xml:space="preserve">) </w:t>
+      </w:r>
+      <w:r>
+        <w:rPr>
+          <w:rStyle w:val="CommentTok"/>
+        </w:rPr>
+        <w:t xml:space="preserve"># 10 # absolute value</w:t>
+      </w:r>
+      <w:r>
+        <w:br/>
+      </w:r>
+      <w:r>
+        <w:rPr>
+          <w:rStyle w:val="BuiltInTok"/>
+        </w:rPr>
+        <w:t xml:space="preserve">divmod</w:t>
+      </w:r>
+      <w:r>
+        <w:rPr>
+          <w:rStyle w:val="NormalTok"/>
+        </w:rPr>
+        <w:t xml:space="preserve">(</w:t>
+      </w:r>
+      <w:r>
+        <w:rPr>
+          <w:rStyle w:val="DecValTok"/>
+        </w:rPr>
+        <w:t xml:space="preserve">10</w:t>
+      </w:r>
+      <w:r>
+        <w:rPr>
+          <w:rStyle w:val="NormalTok"/>
+        </w:rPr>
+        <w:t xml:space="preserve">, </w:t>
+      </w:r>
+      <w:r>
+        <w:rPr>
+          <w:rStyle w:val="DecValTok"/>
+        </w:rPr>
+        <w:t xml:space="preserve">3</w:t>
+      </w:r>
+      <w:r>
+        <w:rPr>
+          <w:rStyle w:val="NormalTok"/>
+        </w:rPr>
+        <w:t xml:space="preserve">) </w:t>
+      </w:r>
+      <w:r>
+        <w:rPr>
+          <w:rStyle w:val="CommentTok"/>
+        </w:rPr>
+        <w:t xml:space="preserve"># (3, 1) # quotient and remainder</w:t>
+      </w:r>
+      <w:r>
+        <w:br/>
+      </w:r>
+      <w:r>
+        <w:rPr>
+          <w:rStyle w:val="BuiltInTok"/>
+        </w:rPr>
+        <w:t xml:space="preserve">pow</w:t>
+      </w:r>
+      <w:r>
+        <w:rPr>
+          <w:rStyle w:val="NormalTok"/>
+        </w:rPr>
+        <w:t xml:space="preserve">(</w:t>
+      </w:r>
+      <w:r>
+        <w:rPr>
+          <w:rStyle w:val="DecValTok"/>
+        </w:rPr>
+        <w:t xml:space="preserve">2</w:t>
+      </w:r>
+      <w:r>
+        <w:rPr>
+          <w:rStyle w:val="NormalTok"/>
+        </w:rPr>
+        <w:t xml:space="preserve">, </w:t>
+      </w:r>
+      <w:r>
+        <w:rPr>
+          <w:rStyle w:val="DecValTok"/>
+        </w:rPr>
+        <w:t xml:space="preserve">3</w:t>
+      </w:r>
+      <w:r>
+        <w:rPr>
+          <w:rStyle w:val="NormalTok"/>
+        </w:rPr>
+        <w:t xml:space="preserve">) </w:t>
+      </w:r>
+      <w:r>
+        <w:rPr>
+          <w:rStyle w:val="CommentTok"/>
+        </w:rPr>
+        <w:t xml:space="preserve"># 8 # power</w:t>
+      </w:r>
+      <w:r>
+        <w:br/>
+      </w:r>
+      <w:r>
+        <w:rPr>
+          <w:rStyle w:val="BuiltInTok"/>
+        </w:rPr>
+        <w:t xml:space="preserve">round</w:t>
+      </w:r>
+      <w:r>
+        <w:rPr>
+          <w:rStyle w:val="NormalTok"/>
+        </w:rPr>
+        <w:t xml:space="preserve">(</w:t>
+      </w:r>
+      <w:r>
+        <w:rPr>
+          <w:rStyle w:val="FloatTok"/>
+        </w:rPr>
+        <w:t xml:space="preserve">10.5</w:t>
+      </w:r>
+      <w:r>
+        <w:rPr>
+          <w:rStyle w:val="NormalTok"/>
+        </w:rPr>
+        <w:t xml:space="preserve">) </w:t>
+      </w:r>
+      <w:r>
+        <w:rPr>
+          <w:rStyle w:val="CommentTok"/>
+        </w:rPr>
+        <w:t xml:space="preserve"># 10 # round off</w:t>
+      </w:r>
+      <w:r>
+        <w:br/>
+      </w:r>
+      <w:r>
+        <w:rPr>
+          <w:rStyle w:val="BuiltInTok"/>
+        </w:rPr>
+        <w:t xml:space="preserve">round</w:t>
+      </w:r>
+      <w:r>
+        <w:rPr>
+          <w:rStyle w:val="NormalTok"/>
+        </w:rPr>
+        <w:t xml:space="preserve">(</w:t>
+      </w:r>
+      <w:r>
+        <w:rPr>
+          <w:rStyle w:val="FloatTok"/>
+        </w:rPr>
+        <w:t xml:space="preserve">10.5</w:t>
+      </w:r>
+      <w:r>
+        <w:rPr>
+          <w:rStyle w:val="NormalTok"/>
+        </w:rPr>
+        <w:t xml:space="preserve">, </w:t>
+      </w:r>
+      <w:r>
+        <w:rPr>
+          <w:rStyle w:val="DecValTok"/>
+        </w:rPr>
+        <w:t xml:space="preserve">0</w:t>
+      </w:r>
+      <w:r>
+        <w:rPr>
+          <w:rStyle w:val="NormalTok"/>
+        </w:rPr>
+        <w:t xml:space="preserve">) </w:t>
+      </w:r>
+      <w:r>
+        <w:rPr>
+          <w:rStyle w:val="CommentTok"/>
+        </w:rPr>
+        <w:t xml:space="preserve"># 10.0</w:t>
+      </w:r>
+      <w:r>
+        <w:br/>
+      </w:r>
+      <w:r>
+        <w:rPr>
+          <w:rStyle w:val="BuiltInTok"/>
+        </w:rPr>
+        <w:t xml:space="preserve">round</w:t>
+      </w:r>
+      <w:r>
+        <w:rPr>
+          <w:rStyle w:val="NormalTok"/>
+        </w:rPr>
+        <w:t xml:space="preserve">(</w:t>
+      </w:r>
+      <w:r>
+        <w:rPr>
+          <w:rStyle w:val="FloatTok"/>
+        </w:rPr>
+        <w:t xml:space="preserve">10.5</w:t>
+      </w:r>
+      <w:r>
+        <w:rPr>
+          <w:rStyle w:val="NormalTok"/>
+        </w:rPr>
+        <w:t xml:space="preserve">, </w:t>
+      </w:r>
+      <w:r>
+        <w:rPr>
+          <w:rStyle w:val="DecValTok"/>
+        </w:rPr>
+        <w:t xml:space="preserve">1</w:t>
+      </w:r>
+      <w:r>
+        <w:rPr>
+          <w:rStyle w:val="NormalTok"/>
+        </w:rPr>
+        <w:t xml:space="preserve">) </w:t>
+      </w:r>
+      <w:r>
+        <w:rPr>
+          <w:rStyle w:val="CommentTok"/>
+        </w:rPr>
+        <w:t xml:space="preserve"># 10.5</w:t>
+      </w:r>
+      <w:r>
+        <w:br/>
+      </w:r>
+      <w:r>
+        <w:rPr>
+          <w:rStyle w:val="BuiltInTok"/>
+        </w:rPr>
+        <w:t xml:space="preserve">sum</w:t>
+      </w:r>
+      <w:r>
+        <w:rPr>
+          <w:rStyle w:val="NormalTok"/>
+        </w:rPr>
+        <w:t xml:space="preserve">([</w:t>
+      </w:r>
+      <w:r>
+        <w:rPr>
+          <w:rStyle w:val="DecValTok"/>
+        </w:rPr>
+        <w:t xml:space="preserve">1</w:t>
+      </w:r>
+      <w:r>
+        <w:rPr>
+          <w:rStyle w:val="NormalTok"/>
+        </w:rPr>
+        <w:t xml:space="preserve">, </w:t>
+      </w:r>
+      <w:r>
+        <w:rPr>
+          <w:rStyle w:val="DecValTok"/>
+        </w:rPr>
+        <w:t xml:space="preserve">2</w:t>
+      </w:r>
+      <w:r>
+        <w:rPr>
+          <w:rStyle w:val="NormalTok"/>
+        </w:rPr>
+        <w:t xml:space="preserve">, </w:t>
+      </w:r>
+      <w:r>
+        <w:rPr>
+          <w:rStyle w:val="DecValTok"/>
+        </w:rPr>
+        <w:t xml:space="preserve">3</w:t>
+      </w:r>
+      <w:r>
+        <w:rPr>
+          <w:rStyle w:val="NormalTok"/>
+        </w:rPr>
+        <w:t xml:space="preserve">]) </w:t>
+      </w:r>
+      <w:r>
+        <w:rPr>
+          <w:rStyle w:val="CommentTok"/>
+        </w:rPr>
+        <w:t xml:space="preserve"># 6 # sum of elements</w:t>
+      </w:r>
+      <w:r>
+        <w:br/>
+      </w:r>
+      <w:r>
+        <w:rPr>
+          <w:rStyle w:val="BuiltInTok"/>
+        </w:rPr>
+        <w:t xml:space="preserve">max</w:t>
+      </w:r>
+      <w:r>
+        <w:rPr>
+          <w:rStyle w:val="NormalTok"/>
+        </w:rPr>
+        <w:t xml:space="preserve">([</w:t>
+      </w:r>
+      <w:r>
+        <w:rPr>
+          <w:rStyle w:val="DecValTok"/>
+        </w:rPr>
+        <w:t xml:space="preserve">1</w:t>
+      </w:r>
+      <w:r>
+        <w:rPr>
+          <w:rStyle w:val="NormalTok"/>
+        </w:rPr>
+        <w:t xml:space="preserve">, </w:t>
+      </w:r>
+      <w:r>
+        <w:rPr>
+          <w:rStyle w:val="DecValTok"/>
+        </w:rPr>
+        <w:t xml:space="preserve">2</w:t>
+      </w:r>
+      <w:r>
+        <w:rPr>
+          <w:rStyle w:val="NormalTok"/>
+        </w:rPr>
+        <w:t xml:space="preserve">, </w:t>
+      </w:r>
+      <w:r>
+        <w:rPr>
+          <w:rStyle w:val="DecValTok"/>
+        </w:rPr>
+        <w:t xml:space="preserve">3</w:t>
+      </w:r>
+      <w:r>
+        <w:rPr>
+          <w:rStyle w:val="NormalTok"/>
+        </w:rPr>
+        <w:t xml:space="preserve">]) </w:t>
+      </w:r>
+      <w:r>
+        <w:rPr>
+          <w:rStyle w:val="CommentTok"/>
+        </w:rPr>
+        <w:t xml:space="preserve"># 3 # maximum element</w:t>
+      </w:r>
+      <w:r>
+        <w:br/>
+      </w:r>
+      <w:r>
+        <w:rPr>
+          <w:rStyle w:val="BuiltInTok"/>
+        </w:rPr>
+        <w:t xml:space="preserve">min</w:t>
+      </w:r>
+      <w:r>
+        <w:rPr>
+          <w:rStyle w:val="NormalTok"/>
+        </w:rPr>
+        <w:t xml:space="preserve">([</w:t>
+      </w:r>
+      <w:r>
+        <w:rPr>
+          <w:rStyle w:val="DecValTok"/>
+        </w:rPr>
+        <w:t xml:space="preserve">1</w:t>
+      </w:r>
+      <w:r>
+        <w:rPr>
+          <w:rStyle w:val="NormalTok"/>
+        </w:rPr>
+        <w:t xml:space="preserve">, </w:t>
+      </w:r>
+      <w:r>
+        <w:rPr>
+          <w:rStyle w:val="DecValTok"/>
+        </w:rPr>
+        <w:t xml:space="preserve">2</w:t>
+      </w:r>
+      <w:r>
+        <w:rPr>
+          <w:rStyle w:val="NormalTok"/>
+        </w:rPr>
+        <w:t xml:space="preserve">, </w:t>
+      </w:r>
+      <w:r>
+        <w:rPr>
+          <w:rStyle w:val="DecValTok"/>
+        </w:rPr>
+        <w:t xml:space="preserve">3</w:t>
+      </w:r>
+      <w:r>
+        <w:rPr>
+          <w:rStyle w:val="NormalTok"/>
+        </w:rPr>
+        <w:t xml:space="preserve">]) </w:t>
+      </w:r>
+      <w:r>
+        <w:rPr>
+          <w:rStyle w:val="CommentTok"/>
+        </w:rPr>
+        <w:t xml:space="preserve"># 1 # minimum element</w:t>
+      </w:r>
+      <w:r>
+        <w:br/>
+      </w:r>
+      <w:r>
+        <w:br/>
+      </w:r>
+      <w:r>
+        <w:rPr>
+          <w:rStyle w:val="CommentTok"/>
+        </w:rPr>
+        <w:t xml:space="preserve"># math module</w:t>
+      </w:r>
+      <w:r>
+        <w:br/>
+      </w:r>
+      <w:r>
+        <w:rPr>
+          <w:rStyle w:val="ImportTok"/>
+        </w:rPr>
+        <w:t xml:space="preserve">import</w:t>
+      </w:r>
+      <w:r>
+        <w:rPr>
+          <w:rStyle w:val="NormalTok"/>
+        </w:rPr>
+        <w:t xml:space="preserve"> math</w:t>
+      </w:r>
+      <w:r>
+        <w:br/>
+      </w:r>
+      <w:r>
+        <w:rPr>
+          <w:rStyle w:val="NormalTok"/>
+        </w:rPr>
+        <w:t xml:space="preserve">math.ceil(</w:t>
+      </w:r>
+      <w:r>
+        <w:rPr>
+          <w:rStyle w:val="FloatTok"/>
+        </w:rPr>
+        <w:t xml:space="preserve">10.5</w:t>
+      </w:r>
+      <w:r>
+        <w:rPr>
+          <w:rStyle w:val="NormalTok"/>
+        </w:rPr>
+        <w:t xml:space="preserve">) </w:t>
+      </w:r>
+      <w:r>
+        <w:rPr>
+          <w:rStyle w:val="CommentTok"/>
+        </w:rPr>
+        <w:t xml:space="preserve"># 11 # round up</w:t>
+      </w:r>
+      <w:r>
+        <w:br/>
+      </w:r>
+      <w:r>
+        <w:rPr>
+          <w:rStyle w:val="NormalTok"/>
+        </w:rPr>
+        <w:t xml:space="preserve">math.floor(</w:t>
+      </w:r>
+      <w:r>
+        <w:rPr>
+          <w:rStyle w:val="FloatTok"/>
+        </w:rPr>
+        <w:t xml:space="preserve">10.5</w:t>
+      </w:r>
+      <w:r>
+        <w:rPr>
+          <w:rStyle w:val="NormalTok"/>
+        </w:rPr>
+        <w:t xml:space="preserve">) </w:t>
+      </w:r>
+      <w:r>
+        <w:rPr>
+          <w:rStyle w:val="CommentTok"/>
+        </w:rPr>
+        <w:t xml:space="preserve"># 10 # round down</w:t>
+      </w:r>
+      <w:r>
+        <w:br/>
+      </w:r>
+      <w:r>
+        <w:rPr>
+          <w:rStyle w:val="NormalTok"/>
+        </w:rPr>
+        <w:t xml:space="preserve">math.trunc(</w:t>
+      </w:r>
+      <w:r>
+        <w:rPr>
+          <w:rStyle w:val="FloatTok"/>
+        </w:rPr>
+        <w:t xml:space="preserve">10.5</w:t>
+      </w:r>
+      <w:r>
+        <w:rPr>
+          <w:rStyle w:val="NormalTok"/>
+        </w:rPr>
+        <w:t xml:space="preserve">) </w:t>
+      </w:r>
+      <w:r>
+        <w:rPr>
+          <w:rStyle w:val="CommentTok"/>
+        </w:rPr>
+        <w:t xml:space="preserve"># 10 # truncate</w:t>
+      </w:r>
+      <w:r>
+        <w:br/>
+      </w:r>
+      <w:r>
+        <w:rPr>
+          <w:rStyle w:val="NormalTok"/>
+        </w:rPr>
+        <w:t xml:space="preserve">math.factorial(</w:t>
+      </w:r>
+      <w:r>
+        <w:rPr>
+          <w:rStyle w:val="DecValTok"/>
+        </w:rPr>
+        <w:t xml:space="preserve">5</w:t>
+      </w:r>
+      <w:r>
+        <w:rPr>
+          <w:rStyle w:val="NormalTok"/>
+        </w:rPr>
+        <w:t xml:space="preserve">) </w:t>
+      </w:r>
+      <w:r>
+        <w:rPr>
+          <w:rStyle w:val="CommentTok"/>
+        </w:rPr>
+        <w:t xml:space="preserve"># 120 # factorial</w:t>
+      </w:r>
+      <w:r>
+        <w:br/>
+      </w:r>
+      <w:r>
+        <w:rPr>
+          <w:rStyle w:val="NormalTok"/>
+        </w:rPr>
+        <w:t xml:space="preserve">math.gcd(</w:t>
+      </w:r>
+      <w:r>
+        <w:rPr>
+          <w:rStyle w:val="DecValTok"/>
+        </w:rPr>
+        <w:t xml:space="preserve">10</w:t>
+      </w:r>
+      <w:r>
+        <w:rPr>
+          <w:rStyle w:val="NormalTok"/>
+        </w:rPr>
+        <w:t xml:space="preserve">, </w:t>
+      </w:r>
+      <w:r>
+        <w:rPr>
+          <w:rStyle w:val="DecValTok"/>
+        </w:rPr>
+        <w:t xml:space="preserve">5</w:t>
+      </w:r>
+      <w:r>
+        <w:rPr>
+          <w:rStyle w:val="NormalTok"/>
+        </w:rPr>
+        <w:t xml:space="preserve">) </w:t>
+      </w:r>
+      <w:r>
+        <w:rPr>
+          <w:rStyle w:val="CommentTok"/>
+        </w:rPr>
+        <w:t xml:space="preserve"># 5 # greatest common divisor</w:t>
+      </w:r>
+      <w:r>
+        <w:br/>
+      </w:r>
+      <w:r>
+        <w:rPr>
+          <w:rStyle w:val="NormalTok"/>
+        </w:rPr>
+        <w:t xml:space="preserve">math.lcm(</w:t>
+      </w:r>
+      <w:r>
+        <w:rPr>
+          <w:rStyle w:val="DecValTok"/>
+        </w:rPr>
+        <w:t xml:space="preserve">10</w:t>
+      </w:r>
+      <w:r>
+        <w:rPr>
+          <w:rStyle w:val="NormalTok"/>
+        </w:rPr>
+        <w:t xml:space="preserve">, </w:t>
+      </w:r>
+      <w:r>
+        <w:rPr>
+          <w:rStyle w:val="DecValTok"/>
+        </w:rPr>
+        <w:t xml:space="preserve">5</w:t>
+      </w:r>
+      <w:r>
+        <w:rPr>
+          <w:rStyle w:val="NormalTok"/>
+        </w:rPr>
+        <w:t xml:space="preserve">) </w:t>
+      </w:r>
+      <w:r>
+        <w:rPr>
+          <w:rStyle w:val="CommentTok"/>
+        </w:rPr>
+        <w:t xml:space="preserve"># 10 # least common multiple</w:t>
+      </w:r>
+      <w:r>
+        <w:br/>
+      </w:r>
+      <w:r>
+        <w:rPr>
+          <w:rStyle w:val="NormalTok"/>
+        </w:rPr>
+        <w:t xml:space="preserve">math.isqrt(</w:t>
+      </w:r>
+      <w:r>
+        <w:rPr>
+          <w:rStyle w:val="DecValTok"/>
+        </w:rPr>
+        <w:t xml:space="preserve">10</w:t>
+      </w:r>
+      <w:r>
+        <w:rPr>
+          <w:rStyle w:val="NormalTok"/>
+        </w:rPr>
+        <w:t xml:space="preserve">) </w:t>
+      </w:r>
+      <w:r>
+        <w:rPr>
+          <w:rStyle w:val="CommentTok"/>
+        </w:rPr>
+        <w:t xml:space="preserve"># 3 # integer square root</w:t>
+      </w:r>
+      <w:r>
+        <w:br/>
+      </w:r>
+      <w:r>
+        <w:rPr>
+          <w:rStyle w:val="NormalTok"/>
+        </w:rPr>
+        <w:t xml:space="preserve">math.sqrt(</w:t>
+      </w:r>
+      <w:r>
+        <w:rPr>
+          <w:rStyle w:val="DecValTok"/>
+        </w:rPr>
+        <w:t xml:space="preserve">10</w:t>
+      </w:r>
+      <w:r>
+        <w:rPr>
+          <w:rStyle w:val="NormalTok"/>
+        </w:rPr>
+        <w:t xml:space="preserve">) </w:t>
+      </w:r>
+      <w:r>
+        <w:rPr>
+          <w:rStyle w:val="CommentTok"/>
+        </w:rPr>
+        <w:t xml:space="preserve"># 3.1622776601683795 # square root</w:t>
+      </w:r>
+      <w:r>
+        <w:br/>
+      </w:r>
+      <w:r>
+        <w:rPr>
+          <w:rStyle w:val="NormalTok"/>
+        </w:rPr>
+        <w:t xml:space="preserve">math.exp(</w:t>
+      </w:r>
+      <w:r>
+        <w:rPr>
+          <w:rStyle w:val="DecValTok"/>
+        </w:rPr>
+        <w:t xml:space="preserve">1</w:t>
+      </w:r>
+      <w:r>
+        <w:rPr>
+          <w:rStyle w:val="NormalTok"/>
+        </w:rPr>
+        <w:t xml:space="preserve">) </w:t>
+      </w:r>
+      <w:r>
+        <w:rPr>
+          <w:rStyle w:val="CommentTok"/>
+        </w:rPr>
+        <w:t xml:space="preserve"># 2.718281828459045 # exponential</w:t>
+      </w:r>
+      <w:r>
+        <w:br/>
+      </w:r>
+      <w:r>
+        <w:rPr>
+          <w:rStyle w:val="NormalTok"/>
+        </w:rPr>
+        <w:t xml:space="preserve">math.log(</w:t>
+      </w:r>
+      <w:r>
+        <w:rPr>
+          <w:rStyle w:val="DecValTok"/>
+        </w:rPr>
+        <w:t xml:space="preserve">10</w:t>
+      </w:r>
+      <w:r>
+        <w:rPr>
+          <w:rStyle w:val="NormalTok"/>
+        </w:rPr>
+        <w:t xml:space="preserve">) </w:t>
+      </w:r>
+      <w:r>
+        <w:rPr>
+          <w:rStyle w:val="CommentTok"/>
+        </w:rPr>
+        <w:t xml:space="preserve"># 2.302585092994046 # natural logarithm</w:t>
+      </w:r>
+      <w:r>
+        <w:br/>
+      </w:r>
+      <w:r>
+        <w:rPr>
+          <w:rStyle w:val="NormalTok"/>
+        </w:rPr>
+        <w:t xml:space="preserve">math.log10(</w:t>
+      </w:r>
+      <w:r>
+        <w:rPr>
+          <w:rStyle w:val="DecValTok"/>
+        </w:rPr>
+        <w:t xml:space="preserve">10</w:t>
+      </w:r>
+      <w:r>
+        <w:rPr>
+          <w:rStyle w:val="NormalTok"/>
+        </w:rPr>
+        <w:t xml:space="preserve">) </w:t>
+      </w:r>
+      <w:r>
+        <w:rPr>
+          <w:rStyle w:val="CommentTok"/>
+        </w:rPr>
+        <w:t xml:space="preserve"># 1.0 # base 10 logarithm</w:t>
+      </w:r>
+      <w:r>
+        <w:br/>
+      </w:r>
+      <w:r>
+        <w:rPr>
+          <w:rStyle w:val="NormalTok"/>
+        </w:rPr>
+        <w:t xml:space="preserve">math.log2(</w:t>
+      </w:r>
+      <w:r>
+        <w:rPr>
+          <w:rStyle w:val="DecValTok"/>
+        </w:rPr>
+        <w:t xml:space="preserve">10</w:t>
+      </w:r>
+      <w:r>
+        <w:rPr>
+          <w:rStyle w:val="NormalTok"/>
+        </w:rPr>
+        <w:t xml:space="preserve">) </w:t>
+      </w:r>
+      <w:r>
+        <w:rPr>
+          <w:rStyle w:val="CommentTok"/>
+        </w:rPr>
+        <w:t xml:space="preserve"># 3.321928094887362 # base 2 logarithm</w:t>
+      </w:r>
+      <w:r>
+        <w:br/>
+      </w:r>
+      <w:r>
+        <w:rPr>
+          <w:rStyle w:val="NormalTok"/>
+        </w:rPr>
+        <w:t xml:space="preserve">math.isfinite(</w:t>
+      </w:r>
+      <w:r>
+        <w:rPr>
+          <w:rStyle w:val="BuiltInTok"/>
+        </w:rPr>
+        <w:t xml:space="preserve">float</w:t>
+      </w:r>
+      <w:r>
+        <w:rPr>
+          <w:rStyle w:val="NormalTok"/>
+        </w:rPr>
+        <w:t xml:space="preserve">(</w:t>
+      </w:r>
+      <w:r>
+        <w:rPr>
+          <w:rStyle w:val="StringTok"/>
+        </w:rPr>
+        <w:t xml:space="preserve">'inf'</w:t>
+      </w:r>
+      <w:r>
+        <w:rPr>
+          <w:rStyle w:val="NormalTok"/>
+        </w:rPr>
+        <w:t xml:space="preserve">)) </w:t>
+      </w:r>
+      <w:r>
+        <w:rPr>
+          <w:rStyle w:val="CommentTok"/>
+        </w:rPr>
+        <w:t xml:space="preserve"># False # check if the number is finite</w:t>
+      </w:r>
+      <w:r>
+        <w:br/>
+      </w:r>
+      <w:r>
+        <w:rPr>
+          <w:rStyle w:val="NormalTok"/>
+        </w:rPr>
+        <w:t xml:space="preserve">math.isinf(</w:t>
+      </w:r>
+      <w:r>
+        <w:rPr>
+          <w:rStyle w:val="BuiltInTok"/>
+        </w:rPr>
+        <w:t xml:space="preserve">float</w:t>
+      </w:r>
+      <w:r>
+        <w:rPr>
+          <w:rStyle w:val="NormalTok"/>
+        </w:rPr>
+        <w:t xml:space="preserve">(</w:t>
+      </w:r>
+      <w:r>
+        <w:rPr>
+          <w:rStyle w:val="StringTok"/>
+        </w:rPr>
+        <w:t xml:space="preserve">'inf'</w:t>
+      </w:r>
+      <w:r>
+        <w:rPr>
+          <w:rStyle w:val="NormalTok"/>
+        </w:rPr>
+        <w:t xml:space="preserve">)) </w:t>
+      </w:r>
+      <w:r>
+        <w:rPr>
+          <w:rStyle w:val="CommentTok"/>
+        </w:rPr>
+        <w:t xml:space="preserve"># True # check if the number is infinite</w:t>
+      </w:r>
+      <w:r>
+        <w:br/>
+      </w:r>
+      <w:r>
+        <w:rPr>
+          <w:rStyle w:val="NormalTok"/>
+        </w:rPr>
+        <w:t xml:space="preserve">math.isnan(</w:t>
+      </w:r>
+      <w:r>
+        <w:rPr>
+          <w:rStyle w:val="BuiltInTok"/>
+        </w:rPr>
+        <w:t xml:space="preserve">float</w:t>
+      </w:r>
+      <w:r>
+        <w:rPr>
+          <w:rStyle w:val="NormalTok"/>
+        </w:rPr>
+        <w:t xml:space="preserve">(</w:t>
+      </w:r>
+      <w:r>
+        <w:rPr>
+          <w:rStyle w:val="StringTok"/>
+        </w:rPr>
+        <w:t xml:space="preserve">'nan'</w:t>
+      </w:r>
+      <w:r>
+        <w:rPr>
+          <w:rStyle w:val="NormalTok"/>
+        </w:rPr>
+        <w:t xml:space="preserve">)) </w:t>
+      </w:r>
+      <w:r>
+        <w:rPr>
+          <w:rStyle w:val="CommentTok"/>
+        </w:rPr>
+        <w:t xml:space="preserve"># True # check if the number is not a number</w:t>
+      </w:r>
+      <w:r>
+        <w:br/>
+      </w:r>
+      <w:r>
+        <w:rPr>
+          <w:rStyle w:val="NormalTok"/>
+        </w:rPr>
+        <w:t xml:space="preserve">math.isclose(</w:t>
+      </w:r>
+      <w:r>
+        <w:rPr>
+          <w:rStyle w:val="FloatTok"/>
+        </w:rPr>
+        <w:t xml:space="preserve">10.5</w:t>
+      </w:r>
+      <w:r>
+        <w:rPr>
+          <w:rStyle w:val="NormalTok"/>
+        </w:rPr>
+        <w:t xml:space="preserve">, </w:t>
+      </w:r>
+      <w:r>
+        <w:rPr>
+          <w:rStyle w:val="FloatTok"/>
+        </w:rPr>
+        <w:t xml:space="preserve">10.5000000001</w:t>
+      </w:r>
+      <w:r>
+        <w:rPr>
+          <w:rStyle w:val="NormalTok"/>
+        </w:rPr>
+        <w:t xml:space="preserve">) </w:t>
+      </w:r>
+      <w:r>
+        <w:rPr>
+          <w:rStyle w:val="CommentTok"/>
+        </w:rPr>
+        <w:t xml:space="preserve"># True # check if two numbers are close</w:t>
+      </w:r>
+      <w:r>
+        <w:br/>
+      </w:r>
+      <w:r>
+        <w:rPr>
+          <w:rStyle w:val="NormalTok"/>
+        </w:rPr>
+        <w:t xml:space="preserve">math.isclose(</w:t>
+      </w:r>
+      <w:r>
+        <w:rPr>
+          <w:rStyle w:val="FloatTok"/>
+        </w:rPr>
+        <w:t xml:space="preserve">10.5</w:t>
+      </w:r>
+      <w:r>
+        <w:rPr>
+          <w:rStyle w:val="NormalTok"/>
+        </w:rPr>
+        <w:t xml:space="preserve">, </w:t>
+      </w:r>
+      <w:r>
+        <w:rPr>
+          <w:rStyle w:val="FloatTok"/>
+        </w:rPr>
+        <w:t xml:space="preserve">10.5000001</w:t>
+      </w:r>
+      <w:r>
+        <w:rPr>
+          <w:rStyle w:val="NormalTok"/>
+        </w:rPr>
+        <w:t xml:space="preserve">) </w:t>
+      </w:r>
+      <w:r>
+        <w:rPr>
+          <w:rStyle w:val="CommentTok"/>
+        </w:rPr>
+        <w:t xml:space="preserve"># False</w:t>
+      </w:r>
+      <w:r>
+        <w:br/>
+      </w:r>
+      <w:r>
+        <w:rPr>
+          <w:rStyle w:val="NormalTok"/>
+        </w:rPr>
+        <w:t xml:space="preserve">math.isclose(</w:t>
+      </w:r>
+      <w:r>
+        <w:rPr>
+          <w:rStyle w:val="FloatTok"/>
+        </w:rPr>
+        <w:t xml:space="preserve">10.5</w:t>
+      </w:r>
+      <w:r>
+        <w:rPr>
+          <w:rStyle w:val="NormalTok"/>
+        </w:rPr>
+        <w:t xml:space="preserve">, </w:t>
+      </w:r>
+      <w:r>
+        <w:rPr>
+          <w:rStyle w:val="FloatTok"/>
+        </w:rPr>
+        <w:t xml:space="preserve">10.5000001</w:t>
+      </w:r>
+      <w:r>
+        <w:rPr>
+          <w:rStyle w:val="NormalTok"/>
+        </w:rPr>
+        <w:t xml:space="preserve">, rel_tol</w:t>
+      </w:r>
+      <w:r>
+        <w:rPr>
+          <w:rStyle w:val="OperatorTok"/>
+        </w:rPr>
+        <w:t xml:space="preserve">=</w:t>
+      </w:r>
+      <w:r>
+        <w:rPr>
+          <w:rStyle w:val="FloatTok"/>
+        </w:rPr>
+        <w:t xml:space="preserve">1e-6</w:t>
+      </w:r>
+      <w:r>
+        <w:rPr>
+          <w:rStyle w:val="NormalTok"/>
+        </w:rPr>
+        <w:t xml:space="preserve">) </w:t>
+      </w:r>
+      <w:r>
+        <w:rPr>
+          <w:rStyle w:val="CommentTok"/>
+        </w:rPr>
+        <w:t xml:space="preserve"># True</w:t>
+      </w:r>
+      <w:r>
+        <w:br/>
+      </w:r>
+      <w:r>
+        <w:rPr>
+          <w:rStyle w:val="NormalTok"/>
+        </w:rPr>
+        <w:t xml:space="preserve">math.isclose(</w:t>
+      </w:r>
+      <w:r>
+        <w:rPr>
+          <w:rStyle w:val="FloatTok"/>
+        </w:rPr>
+        <w:t xml:space="preserve">10.5</w:t>
+      </w:r>
+      <w:r>
+        <w:rPr>
+          <w:rStyle w:val="NormalTok"/>
+        </w:rPr>
+        <w:t xml:space="preserve">, </w:t>
+      </w:r>
+      <w:r>
+        <w:rPr>
+          <w:rStyle w:val="FloatTok"/>
+        </w:rPr>
+        <w:t xml:space="preserve">10.5000001</w:t>
+      </w:r>
+      <w:r>
+        <w:rPr>
+          <w:rStyle w:val="NormalTok"/>
+        </w:rPr>
+        <w:t xml:space="preserve">, rel_tol</w:t>
+      </w:r>
+      <w:r>
+        <w:rPr>
+          <w:rStyle w:val="OperatorTok"/>
+        </w:rPr>
+        <w:t xml:space="preserve">=</w:t>
+      </w:r>
+      <w:r>
+        <w:rPr>
+          <w:rStyle w:val="FloatTok"/>
+        </w:rPr>
+        <w:t xml:space="preserve">1e-7</w:t>
+      </w:r>
+      <w:r>
+        <w:rPr>
+          <w:rStyle w:val="NormalTok"/>
+        </w:rPr>
+        <w:t xml:space="preserve">) </w:t>
+      </w:r>
+      <w:r>
+        <w:rPr>
+          <w:rStyle w:val="CommentTok"/>
+        </w:rPr>
+        <w:t xml:space="preserve"># False</w:t>
+      </w:r>
+    </w:p>
+    <w:p>
+      <w:pPr>
+        <w:pStyle w:val="SourceCode"/>
+      </w:pPr>
+      <w:r>
+        <w:rPr>
+          <w:rStyle w:val="CommentTok"/>
+        </w:rPr>
+        <w:t xml:space="preserve"># Challenge 1:</w:t>
+      </w:r>
+      <w:r>
+        <w:br/>
+      </w:r>
+      <w:r>
+        <w:rPr>
+          <w:rStyle w:val="CommentTok"/>
+        </w:rPr>
+        <w:t xml:space="preserve"># Write a Python script that:</w:t>
+      </w:r>
+      <w:r>
+        <w:br/>
+      </w:r>
+      <w:r>
+        <w:br/>
+      </w:r>
+      <w:r>
+        <w:rPr>
+          <w:rStyle w:val="CommentTok"/>
+        </w:rPr>
+        <w:t xml:space="preserve"># Takes a number as input.</w:t>
+      </w:r>
+      <w:r>
+        <w:br/>
+      </w:r>
+      <w:r>
+        <w:rPr>
+          <w:rStyle w:val="CommentTok"/>
+        </w:rPr>
+        <w:t xml:space="preserve"># Determines if it’s an integer or float.</w:t>
+      </w:r>
+      <w:r>
+        <w:br/>
+      </w:r>
+      <w:r>
+        <w:rPr>
+          <w:rStyle w:val="CommentTok"/>
+        </w:rPr>
+        <w:t xml:space="preserve"># If it's an integer, calculate its square root and factorial.</w:t>
+      </w:r>
+      <w:r>
+        <w:br/>
+      </w:r>
+      <w:r>
+        <w:rPr>
+          <w:rStyle w:val="CommentTok"/>
+        </w:rPr>
+        <w:t xml:space="preserve"># If it's a float, convert it to hexadecimal and round it to 2 decimal places.</w:t>
+      </w:r>
+      <w:r>
+        <w:br/>
+      </w:r>
+      <w:r>
+        <w:rPr>
+          <w:rStyle w:val="CommentTok"/>
+        </w:rPr>
+        <w:t xml:space="preserve"># If it's a complex number, return its conjugate and real part.</w:t>
+      </w:r>
+      <w:r>
+        <w:br/>
+      </w:r>
+      <w:r>
+        <w:br/>
+      </w:r>
+      <w:r>
+        <w:rPr>
+          <w:rStyle w:val="CommentTok"/>
+        </w:rPr>
+        <w:t xml:space="preserve"># Solution:</w:t>
+      </w:r>
+      <w:r>
+        <w:br/>
+      </w:r>
+      <w:r>
+        <w:rPr>
+          <w:rStyle w:val="NormalTok"/>
+        </w:rPr>
+        <w:t xml:space="preserve">num </w:t>
+      </w:r>
+      <w:r>
+        <w:rPr>
+          <w:rStyle w:val="OperatorTok"/>
+        </w:rPr>
+        <w:t xml:space="preserve">=</w:t>
+      </w:r>
+      <w:r>
+        <w:rPr>
+          <w:rStyle w:val="NormalTok"/>
+        </w:rPr>
+        <w:t xml:space="preserve"> </w:t>
+      </w:r>
+      <w:r>
+        <w:rPr>
+          <w:rStyle w:val="BuiltInTok"/>
+        </w:rPr>
+        <w:t xml:space="preserve">input</w:t>
+      </w:r>
+      <w:r>
+        <w:rPr>
+          <w:rStyle w:val="NormalTok"/>
+        </w:rPr>
+        <w:t xml:space="preserve">(</w:t>
+      </w:r>
+      <w:r>
+        <w:rPr>
+          <w:rStyle w:val="StringTok"/>
+        </w:rPr>
+        <w:t xml:space="preserve">"Enter a number: "</w:t>
+      </w:r>
+      <w:r>
+        <w:rPr>
+          <w:rStyle w:val="NormalTok"/>
+        </w:rPr>
+        <w:t xml:space="preserve">)</w:t>
+      </w:r>
+      <w:r>
+        <w:br/>
+      </w:r>
+      <w:r>
+        <w:rPr>
+          <w:rStyle w:val="BuiltInTok"/>
+        </w:rPr>
+        <w:t xml:space="preserve">print</w:t>
+      </w:r>
+      <w:r>
+        <w:rPr>
+          <w:rStyle w:val="NormalTok"/>
+        </w:rPr>
+        <w:t xml:space="preserve">(num)</w:t>
+      </w:r>
+      <w:r>
+        <w:br/>
+      </w:r>
+      <w:r>
+        <w:rPr>
+          <w:rStyle w:val="ControlFlowTok"/>
+        </w:rPr>
+        <w:t xml:space="preserve">if</w:t>
+      </w:r>
+      <w:r>
+        <w:rPr>
+          <w:rStyle w:val="NormalTok"/>
+        </w:rPr>
+        <w:t xml:space="preserve"> </w:t>
+      </w:r>
+      <w:r>
+        <w:rPr>
+          <w:rStyle w:val="BuiltInTok"/>
+        </w:rPr>
+        <w:t xml:space="preserve">type</w:t>
+      </w:r>
+      <w:r>
+        <w:rPr>
+          <w:rStyle w:val="NormalTok"/>
+        </w:rPr>
+        <w:t xml:space="preserve">(num) </w:t>
+      </w:r>
+      <w:r>
+        <w:rPr>
+          <w:rStyle w:val="OperatorTok"/>
+        </w:rPr>
+        <w:t xml:space="preserve">==</w:t>
+      </w:r>
+      <w:r>
+        <w:rPr>
+          <w:rStyle w:val="NormalTok"/>
+        </w:rPr>
+        <w:t xml:space="preserve"> </w:t>
+      </w:r>
+      <w:r>
+        <w:rPr>
+          <w:rStyle w:val="BuiltInTok"/>
+        </w:rPr>
+        <w:t xml:space="preserve">int</w:t>
+      </w:r>
+      <w:r>
+        <w:rPr>
+          <w:rStyle w:val="NormalTok"/>
+        </w:rPr>
+        <w:t xml:space="preserve">:</w:t>
+      </w:r>
+      <w:r>
+        <w:br/>
+      </w:r>
+      <w:r>
+        <w:rPr>
+          <w:rStyle w:val="NormalTok"/>
+        </w:rPr>
+        <w:t xml:space="preserve">    </w:t>
+      </w:r>
+      <w:r>
+        <w:rPr>
+          <w:rStyle w:val="BuiltInTok"/>
+        </w:rPr>
+        <w:t xml:space="preserve">print</w:t>
+      </w:r>
+      <w:r>
+        <w:rPr>
+          <w:rStyle w:val="NormalTok"/>
+        </w:rPr>
+        <w:t xml:space="preserve">(</w:t>
+      </w:r>
+      <w:r>
+        <w:rPr>
+          <w:rStyle w:val="SpecialStringTok"/>
+        </w:rPr>
+        <w:t xml:space="preserve">f"Square root: </w:t>
+      </w:r>
+      <w:r>
+        <w:rPr>
+          <w:rStyle w:val="SpecialCharTok"/>
+        </w:rPr>
+        <w:t xml:space="preserve">{</w:t>
+      </w:r>
+      <w:r>
+        <w:rPr>
+          <w:rStyle w:val="NormalTok"/>
+        </w:rPr>
+        <w:t xml:space="preserve">math</w:t>
+      </w:r>
+      <w:r>
+        <w:rPr>
+          <w:rStyle w:val="SpecialCharTok"/>
+        </w:rPr>
+        <w:t xml:space="preserve">.</w:t>
+      </w:r>
+      <w:r>
+        <w:rPr>
+          <w:rStyle w:val="NormalTok"/>
+        </w:rPr>
+        <w:t xml:space="preserve">sqrt(num)</w:t>
+      </w:r>
+      <w:r>
+        <w:rPr>
+          <w:rStyle w:val="SpecialCharTok"/>
+        </w:rPr>
+        <w:t xml:space="preserve">}</w:t>
+      </w:r>
+      <w:r>
+        <w:rPr>
+          <w:rStyle w:val="SpecialStringTok"/>
+        </w:rPr>
+        <w:t xml:space="preserve">"</w:t>
+      </w:r>
+      <w:r>
+        <w:rPr>
+          <w:rStyle w:val="NormalTok"/>
+        </w:rPr>
+        <w:t xml:space="preserve">)</w:t>
+      </w:r>
+      <w:r>
+        <w:br/>
+      </w:r>
+      <w:r>
+        <w:rPr>
+          <w:rStyle w:val="NormalTok"/>
+        </w:rPr>
+        <w:t xml:space="preserve">    </w:t>
+      </w:r>
+      <w:r>
+        <w:rPr>
+          <w:rStyle w:val="BuiltInTok"/>
+        </w:rPr>
+        <w:t xml:space="preserve">print</w:t>
+      </w:r>
+      <w:r>
+        <w:rPr>
+          <w:rStyle w:val="NormalTok"/>
+        </w:rPr>
+        <w:t xml:space="preserve">(</w:t>
+      </w:r>
+      <w:r>
+        <w:rPr>
+          <w:rStyle w:val="SpecialStringTok"/>
+        </w:rPr>
+        <w:t xml:space="preserve">f"Factorial: </w:t>
+      </w:r>
+      <w:r>
+        <w:rPr>
+          <w:rStyle w:val="SpecialCharTok"/>
+        </w:rPr>
+        <w:t xml:space="preserve">{</w:t>
+      </w:r>
+      <w:r>
+        <w:rPr>
+          <w:rStyle w:val="NormalTok"/>
+        </w:rPr>
+        <w:t xml:space="preserve">math</w:t>
+      </w:r>
+      <w:r>
+        <w:rPr>
+          <w:rStyle w:val="SpecialCharTok"/>
+        </w:rPr>
+        <w:t xml:space="preserve">.</w:t>
+      </w:r>
+      <w:r>
+        <w:rPr>
+          <w:rStyle w:val="NormalTok"/>
+        </w:rPr>
+        <w:t xml:space="preserve">factorial(num)</w:t>
+      </w:r>
+      <w:r>
+        <w:rPr>
+          <w:rStyle w:val="SpecialCharTok"/>
+        </w:rPr>
+        <w:t xml:space="preserve">}</w:t>
+      </w:r>
+      <w:r>
+        <w:rPr>
+          <w:rStyle w:val="SpecialStringTok"/>
+        </w:rPr>
+        <w:t xml:space="preserve">"</w:t>
+      </w:r>
+      <w:r>
+        <w:rPr>
+          <w:rStyle w:val="NormalTok"/>
+        </w:rPr>
+        <w:t xml:space="preserve">)</w:t>
+      </w:r>
+      <w:r>
+        <w:br/>
+      </w:r>
+      <w:r>
+        <w:rPr>
+          <w:rStyle w:val="ControlFlowTok"/>
+        </w:rPr>
+        <w:t xml:space="preserve">elif</w:t>
+      </w:r>
+      <w:r>
+        <w:rPr>
+          <w:rStyle w:val="NormalTok"/>
+        </w:rPr>
+        <w:t xml:space="preserve"> </w:t>
+      </w:r>
+      <w:r>
+        <w:rPr>
+          <w:rStyle w:val="BuiltInTok"/>
+        </w:rPr>
+        <w:t xml:space="preserve">type</w:t>
+      </w:r>
+      <w:r>
+        <w:rPr>
+          <w:rStyle w:val="NormalTok"/>
+        </w:rPr>
+        <w:t xml:space="preserve">(num) </w:t>
+      </w:r>
+      <w:r>
+        <w:rPr>
+          <w:rStyle w:val="OperatorTok"/>
+        </w:rPr>
+        <w:t xml:space="preserve">==</w:t>
+      </w:r>
+      <w:r>
+        <w:rPr>
+          <w:rStyle w:val="NormalTok"/>
+        </w:rPr>
+        <w:t xml:space="preserve"> </w:t>
+      </w:r>
+      <w:r>
+        <w:rPr>
+          <w:rStyle w:val="BuiltInTok"/>
+        </w:rPr>
+        <w:t xml:space="preserve">float</w:t>
+      </w:r>
+      <w:r>
+        <w:rPr>
+          <w:rStyle w:val="NormalTok"/>
+        </w:rPr>
+        <w:t xml:space="preserve">:</w:t>
+      </w:r>
+      <w:r>
+        <w:br/>
+      </w:r>
+      <w:r>
+        <w:rPr>
+          <w:rStyle w:val="NormalTok"/>
+        </w:rPr>
+        <w:t xml:space="preserve">    </w:t>
+      </w:r>
+      <w:r>
+        <w:rPr>
+          <w:rStyle w:val="BuiltInTok"/>
+        </w:rPr>
+        <w:t xml:space="preserve">print</w:t>
+      </w:r>
+      <w:r>
+        <w:rPr>
+          <w:rStyle w:val="NormalTok"/>
+        </w:rPr>
+        <w:t xml:space="preserve">(</w:t>
+      </w:r>
+      <w:r>
+        <w:rPr>
+          <w:rStyle w:val="SpecialStringTok"/>
+        </w:rPr>
+        <w:t xml:space="preserve">f"Hexadecimal: </w:t>
+      </w:r>
+      <w:r>
+        <w:rPr>
+          <w:rStyle w:val="SpecialCharTok"/>
+        </w:rPr>
+        <w:t xml:space="preserve">{</w:t>
+      </w:r>
+      <w:r>
+        <w:rPr>
+          <w:rStyle w:val="BuiltInTok"/>
+        </w:rPr>
+        <w:t xml:space="preserve">float</w:t>
+      </w:r>
+      <w:r>
+        <w:rPr>
+          <w:rStyle w:val="SpecialCharTok"/>
+        </w:rPr>
+        <w:t xml:space="preserve">.</w:t>
+      </w:r>
+      <w:r>
+        <w:rPr>
+          <w:rStyle w:val="BuiltInTok"/>
+        </w:rPr>
+        <w:t xml:space="preserve">hex</w:t>
+      </w:r>
+      <w:r>
+        <w:rPr>
+          <w:rStyle w:val="NormalTok"/>
+        </w:rPr>
+        <w:t xml:space="preserve">(num)</w:t>
+      </w:r>
+      <w:r>
+        <w:rPr>
+          <w:rStyle w:val="SpecialCharTok"/>
+        </w:rPr>
+        <w:t xml:space="preserve">}</w:t>
+      </w:r>
+      <w:r>
+        <w:rPr>
+          <w:rStyle w:val="SpecialStringTok"/>
+        </w:rPr>
+        <w:t xml:space="preserve">"</w:t>
+      </w:r>
+      <w:r>
+        <w:rPr>
+          <w:rStyle w:val="NormalTok"/>
+        </w:rPr>
+        <w:t xml:space="preserve">)</w:t>
+      </w:r>
+      <w:r>
+        <w:br/>
+      </w:r>
+      <w:r>
+        <w:rPr>
+          <w:rStyle w:val="NormalTok"/>
+        </w:rPr>
+        <w:t xml:space="preserve">    hex_num </w:t>
+      </w:r>
+      <w:r>
+        <w:rPr>
+          <w:rStyle w:val="OperatorTok"/>
+        </w:rPr>
+        <w:t xml:space="preserve">=</w:t>
+      </w:r>
+      <w:r>
+        <w:rPr>
+          <w:rStyle w:val="NormalTok"/>
+        </w:rPr>
+        <w:t xml:space="preserve"> </w:t>
+      </w:r>
+      <w:r>
+        <w:rPr>
+          <w:rStyle w:val="BuiltInTok"/>
+        </w:rPr>
+        <w:t xml:space="preserve">float</w:t>
+      </w:r>
+      <w:r>
+        <w:rPr>
+          <w:rStyle w:val="NormalTok"/>
+        </w:rPr>
+        <w:t xml:space="preserve">.</w:t>
+      </w:r>
+      <w:r>
+        <w:rPr>
+          <w:rStyle w:val="BuiltInTok"/>
+        </w:rPr>
+        <w:t xml:space="preserve">hex</w:t>
+      </w:r>
+      <w:r>
+        <w:rPr>
+          <w:rStyle w:val="NormalTok"/>
+        </w:rPr>
+        <w:t xml:space="preserve">(num)</w:t>
+      </w:r>
+      <w:r>
+        <w:br/>
+      </w:r>
+      <w:r>
+        <w:rPr>
+          <w:rStyle w:val="NormalTok"/>
+        </w:rPr>
+        <w:t xml:space="preserve">    </w:t>
+      </w:r>
+      <w:r>
+        <w:rPr>
+          <w:rStyle w:val="BuiltInTok"/>
+        </w:rPr>
+        <w:t xml:space="preserve">print</w:t>
+      </w:r>
+      <w:r>
+        <w:rPr>
+          <w:rStyle w:val="NormalTok"/>
+        </w:rPr>
+        <w:t xml:space="preserve">(</w:t>
+      </w:r>
+      <w:r>
+        <w:rPr>
+          <w:rStyle w:val="SpecialStringTok"/>
+        </w:rPr>
+        <w:t xml:space="preserve">f"Rounded: </w:t>
+      </w:r>
+      <w:r>
+        <w:rPr>
+          <w:rStyle w:val="SpecialCharTok"/>
+        </w:rPr>
+        <w:t xml:space="preserve">{</w:t>
+      </w:r>
+      <w:r>
+        <w:rPr>
+          <w:rStyle w:val="BuiltInTok"/>
+        </w:rPr>
+        <w:t xml:space="preserve">round</w:t>
+      </w:r>
+      <w:r>
+        <w:rPr>
+          <w:rStyle w:val="NormalTok"/>
+        </w:rPr>
+        <w:t xml:space="preserve">(</w:t>
+      </w:r>
+      <w:r>
+        <w:rPr>
+          <w:rStyle w:val="BuiltInTok"/>
+        </w:rPr>
+        <w:t xml:space="preserve">float</w:t>
+      </w:r>
+      <w:r>
+        <w:rPr>
+          <w:rStyle w:val="NormalTok"/>
+        </w:rPr>
+        <w:t xml:space="preserve">.fromhex(hex_num), </w:t>
+      </w:r>
+      <w:r>
+        <w:rPr>
+          <w:rStyle w:val="DecValTok"/>
+        </w:rPr>
+        <w:t xml:space="preserve">2</w:t>
+      </w:r>
+      <w:r>
+        <w:rPr>
+          <w:rStyle w:val="NormalTok"/>
+        </w:rPr>
+        <w:t xml:space="preserve">)</w:t>
+      </w:r>
+      <w:r>
+        <w:rPr>
+          <w:rStyle w:val="SpecialCharTok"/>
+        </w:rPr>
+        <w:t xml:space="preserve">}</w:t>
+      </w:r>
+      <w:r>
+        <w:rPr>
+          <w:rStyle w:val="SpecialStringTok"/>
+        </w:rPr>
+        <w:t xml:space="preserve">"</w:t>
+      </w:r>
+      <w:r>
+        <w:rPr>
+          <w:rStyle w:val="NormalTok"/>
+        </w:rPr>
+        <w:t xml:space="preserve">)</w:t>
+      </w:r>
+      <w:r>
+        <w:br/>
+      </w:r>
+      <w:r>
+        <w:rPr>
+          <w:rStyle w:val="ControlFlowTok"/>
+        </w:rPr>
+        <w:t xml:space="preserve">elif</w:t>
+      </w:r>
+      <w:r>
+        <w:rPr>
+          <w:rStyle w:val="NormalTok"/>
+        </w:rPr>
+        <w:t xml:space="preserve"> </w:t>
+      </w:r>
+      <w:r>
+        <w:rPr>
+          <w:rStyle w:val="BuiltInTok"/>
+        </w:rPr>
+        <w:t xml:space="preserve">type</w:t>
+      </w:r>
+      <w:r>
+        <w:rPr>
+          <w:rStyle w:val="NormalTok"/>
+        </w:rPr>
+        <w:t xml:space="preserve">(num) </w:t>
+      </w:r>
+      <w:r>
+        <w:rPr>
+          <w:rStyle w:val="OperatorTok"/>
+        </w:rPr>
+        <w:t xml:space="preserve">==</w:t>
+      </w:r>
+      <w:r>
+        <w:rPr>
+          <w:rStyle w:val="NormalTok"/>
+        </w:rPr>
+        <w:t xml:space="preserve"> </w:t>
+      </w:r>
+      <w:r>
+        <w:rPr>
+          <w:rStyle w:val="BuiltInTok"/>
+        </w:rPr>
+        <w:t xml:space="preserve">complex</w:t>
+      </w:r>
+      <w:r>
+        <w:rPr>
+          <w:rStyle w:val="NormalTok"/>
+        </w:rPr>
+        <w:t xml:space="preserve">:</w:t>
+      </w:r>
+      <w:r>
+        <w:br/>
+      </w:r>
+      <w:r>
+        <w:rPr>
+          <w:rStyle w:val="NormalTok"/>
+        </w:rPr>
+        <w:t xml:space="preserve">    </w:t>
+      </w:r>
+      <w:r>
+        <w:rPr>
+          <w:rStyle w:val="BuiltInTok"/>
+        </w:rPr>
+        <w:t xml:space="preserve">print</w:t>
+      </w:r>
+      <w:r>
+        <w:rPr>
+          <w:rStyle w:val="NormalTok"/>
+        </w:rPr>
+        <w:t xml:space="preserve">(</w:t>
+      </w:r>
+      <w:r>
+        <w:rPr>
+          <w:rStyle w:val="SpecialStringTok"/>
+        </w:rPr>
+        <w:t xml:space="preserve">f"Conjugate: </w:t>
+      </w:r>
+      <w:r>
+        <w:rPr>
+          <w:rStyle w:val="SpecialCharTok"/>
+        </w:rPr>
+        <w:t xml:space="preserve">{</w:t>
+      </w:r>
+      <w:r>
+        <w:rPr>
+          <w:rStyle w:val="NormalTok"/>
+        </w:rPr>
+        <w:t xml:space="preserve">num</w:t>
+      </w:r>
+      <w:r>
+        <w:rPr>
+          <w:rStyle w:val="SpecialCharTok"/>
+        </w:rPr>
+        <w:t xml:space="preserve">.</w:t>
+      </w:r>
+      <w:r>
+        <w:rPr>
+          <w:rStyle w:val="NormalTok"/>
+        </w:rPr>
+        <w:t xml:space="preserve">conjugate()</w:t>
+      </w:r>
+      <w:r>
+        <w:rPr>
+          <w:rStyle w:val="SpecialCharTok"/>
+        </w:rPr>
+        <w:t xml:space="preserve">}</w:t>
+      </w:r>
+      <w:r>
+        <w:rPr>
+          <w:rStyle w:val="SpecialStringTok"/>
+        </w:rPr>
+        <w:t xml:space="preserve">"</w:t>
+      </w:r>
+      <w:r>
+        <w:rPr>
+          <w:rStyle w:val="NormalTok"/>
+        </w:rPr>
+        <w:t xml:space="preserve">)</w:t>
+      </w:r>
+      <w:r>
+        <w:br/>
+      </w:r>
+      <w:r>
+        <w:rPr>
+          <w:rStyle w:val="NormalTok"/>
+        </w:rPr>
+        <w:t xml:space="preserve">    </w:t>
+      </w:r>
+      <w:r>
+        <w:rPr>
+          <w:rStyle w:val="BuiltInTok"/>
+        </w:rPr>
+        <w:t xml:space="preserve">print</w:t>
+      </w:r>
+      <w:r>
+        <w:rPr>
+          <w:rStyle w:val="NormalTok"/>
+        </w:rPr>
+        <w:t xml:space="preserve">(</w:t>
+      </w:r>
+      <w:r>
+        <w:rPr>
+          <w:rStyle w:val="SpecialStringTok"/>
+        </w:rPr>
+        <w:t xml:space="preserve">f"Real part: </w:t>
+      </w:r>
+      <w:r>
+        <w:rPr>
+          <w:rStyle w:val="SpecialCharTok"/>
+        </w:rPr>
+        <w:t xml:space="preserve">{</w:t>
+      </w:r>
+      <w:r>
+        <w:rPr>
+          <w:rStyle w:val="NormalTok"/>
+        </w:rPr>
+        <w:t xml:space="preserve">num</w:t>
+      </w:r>
+      <w:r>
+        <w:rPr>
+          <w:rStyle w:val="SpecialCharTok"/>
+        </w:rPr>
+        <w:t xml:space="preserve">.</w:t>
+      </w:r>
+      <w:r>
+        <w:rPr>
+          <w:rStyle w:val="NormalTok"/>
+        </w:rPr>
+        <w:t xml:space="preserve">real</w:t>
+      </w:r>
+      <w:r>
+        <w:rPr>
+          <w:rStyle w:val="SpecialCharTok"/>
+        </w:rPr>
+        <w:t xml:space="preserve">}</w:t>
+      </w:r>
+      <w:r>
+        <w:rPr>
+          <w:rStyle w:val="SpecialStringTok"/>
+        </w:rPr>
+        <w:t xml:space="preserve">"</w:t>
+      </w:r>
+      <w:r>
+        <w:rPr>
+          <w:rStyle w:val="NormalTok"/>
+        </w:rPr>
+        <w:t xml:space="preserve">)</w:t>
+      </w:r>
+      <w:r>
+        <w:br/>
+      </w:r>
+      <w:r>
+        <w:rPr>
+          <w:rStyle w:val="ControlFlowTok"/>
+        </w:rPr>
+        <w:t xml:space="preserve">else</w:t>
+      </w:r>
+      <w:r>
+        <w:rPr>
+          <w:rStyle w:val="NormalTok"/>
+        </w:rPr>
+        <w:t xml:space="preserve">:</w:t>
+      </w:r>
+      <w:r>
+        <w:br/>
+      </w:r>
+      <w:r>
+        <w:rPr>
+          <w:rStyle w:val="NormalTok"/>
+        </w:rPr>
+        <w:t xml:space="preserve">    </w:t>
+      </w:r>
+      <w:r>
+        <w:rPr>
+          <w:rStyle w:val="BuiltInTok"/>
+        </w:rPr>
+        <w:t xml:space="preserve">print</w:t>
+      </w:r>
+      <w:r>
+        <w:rPr>
+          <w:rStyle w:val="NormalTok"/>
+        </w:rPr>
+        <w:t xml:space="preserve">(</w:t>
+      </w:r>
+      <w:r>
+        <w:rPr>
+          <w:rStyle w:val="SpecialStringTok"/>
+        </w:rPr>
+        <w:t xml:space="preserve">f"Invalid number:</w:t>
+      </w:r>
+      <w:r>
+        <w:rPr>
+          <w:rStyle w:val="SpecialCharTok"/>
+        </w:rPr>
+        <w:t xml:space="preserve">{</w:t>
+      </w:r>
+      <w:r>
+        <w:rPr>
+          <w:rStyle w:val="BuiltInTok"/>
+        </w:rPr>
+        <w:t xml:space="preserve">type</w:t>
+      </w:r>
+      <w:r>
+        <w:rPr>
+          <w:rStyle w:val="NormalTok"/>
+        </w:rPr>
+        <w:t xml:space="preserve">(num)</w:t>
+      </w:r>
+      <w:r>
+        <w:rPr>
+          <w:rStyle w:val="SpecialCharTok"/>
+        </w:rPr>
+        <w:t xml:space="preserve">}</w:t>
+      </w:r>
+      <w:r>
+        <w:rPr>
+          <w:rStyle w:val="SpecialStringTok"/>
+        </w:rPr>
+        <w:t xml:space="preserve">"</w:t>
+      </w:r>
+      <w:r>
+        <w:rPr>
+          <w:rStyle w:val="NormalTok"/>
+        </w:rPr>
+        <w:t xml:space="preserve">)</w:t>
+      </w:r>
+    </w:p>
+    <w:p>
+      <w:pPr>
+        <w:pStyle w:val="SourceCode"/>
+      </w:pPr>
+      <w:r>
+        <w:rPr>
+          <w:rStyle w:val="VerbatimChar"/>
+        </w:rPr>
+        <w:t xml:space="preserve">10.22</w:t>
+      </w:r>
+      <w:r>
+        <w:br/>
+      </w:r>
+      <w:r>
+        <w:rPr>
+          <w:rStyle w:val="VerbatimChar"/>
+        </w:rPr>
+        <w:t xml:space="preserve">Invalid number:&lt;class 'str'&gt;</w:t>
+      </w:r>
     </w:p>
     <w:bookmarkEnd w:id="21"/>
     <w:bookmarkEnd w:id="22"/>

</xml_diff>